<commit_message>
Update Line Intersection Tool and Remove Superfluous Tools
</commit_message>
<xml_diff>
--- a/docs/OpenUVF - Setup Instructions.docx
+++ b/docs/OpenUVF - Setup Instructions.docx
@@ -10,8 +10,6 @@
           <w:sz w:val="52"/>
         </w:rPr>
       </w:pPr>
-      <w:bookmarkStart w:id="0" w:name="_GoBack"/>
-      <w:bookmarkEnd w:id="0"/>
       <w:proofErr w:type="spellStart"/>
       <w:r>
         <w:rPr>
@@ -27,6 +25,25 @@
       <w:pPr>
         <w:rPr>
           <w:rFonts w:ascii="Arial" w:hAnsi="Arial" w:cs="Arial"/>
+          <w:b/>
+          <w:i/>
+          <w:sz w:val="28"/>
+        </w:rPr>
+      </w:pPr>
+      <w:r>
+        <w:rPr>
+          <w:rFonts w:ascii="Arial" w:hAnsi="Arial" w:cs="Arial"/>
+          <w:b/>
+          <w:i/>
+          <w:sz w:val="28"/>
+        </w:rPr>
+        <w:t>Copyright Southern Company 2019</w:t>
+      </w:r>
+    </w:p>
+    <w:p>
+      <w:pPr>
+        <w:rPr>
+          <w:rFonts w:ascii="Arial" w:hAnsi="Arial" w:cs="Arial"/>
           <w:sz w:val="28"/>
           <w:szCs w:val="32"/>
         </w:rPr>
@@ -78,6 +95,7 @@
     </w:p>
     <w:p>
       <w:pPr>
+        <w:jc w:val="both"/>
         <w:rPr>
           <w:rFonts w:ascii="Arial" w:hAnsi="Arial" w:cs="Arial"/>
           <w:sz w:val="24"/>
@@ -162,15 +180,6 @@
         </w:rPr>
         <w:t xml:space="preserve"> is necessary for the machine learning implementation of automatic crack detection. For faster crack detection, or if you intend to further train the crack detection model, TensorFlow can utilize your computers GPU (if you have one) to accelerate the process. </w:t>
       </w:r>
-    </w:p>
-    <w:p>
-      <w:pPr>
-        <w:rPr>
-          <w:rFonts w:ascii="Arial" w:hAnsi="Arial" w:cs="Arial"/>
-          <w:sz w:val="24"/>
-          <w:szCs w:val="32"/>
-        </w:rPr>
-      </w:pPr>
     </w:p>
     <w:p>
       <w:pPr>
@@ -240,26 +249,7 @@
       <w:pPr>
         <w:rPr>
           <w:rFonts w:ascii="Arial" w:hAnsi="Arial" w:cs="Arial"/>
-          <w:b/>
-          <w:sz w:val="28"/>
-          <w:szCs w:val="32"/>
-        </w:rPr>
-      </w:pPr>
-      <w:r>
-        <w:rPr>
-          <w:rFonts w:ascii="Arial" w:hAnsi="Arial" w:cs="Arial"/>
-          <w:b/>
-          <w:sz w:val="28"/>
-          <w:szCs w:val="32"/>
-        </w:rPr>
-        <w:t>Hardware Requirements</w:t>
-      </w:r>
-    </w:p>
-    <w:p>
-      <w:pPr>
-        <w:rPr>
-          <w:rFonts w:ascii="Arial" w:hAnsi="Arial" w:cs="Arial"/>
-          <w:sz w:val="28"/>
+          <w:sz w:val="24"/>
           <w:szCs w:val="32"/>
         </w:rPr>
       </w:pPr>
@@ -339,7 +329,25 @@
             <w:sz w:val="24"/>
             <w:szCs w:val="32"/>
           </w:rPr>
-          <w:t>Nvidia’s Website</w:t>
+          <w:t>Nvidia’s W</w:t>
+        </w:r>
+        <w:r>
+          <w:rPr>
+            <w:rStyle w:val="Hyperlink"/>
+            <w:rFonts w:ascii="Arial" w:hAnsi="Arial" w:cs="Arial"/>
+            <w:sz w:val="24"/>
+            <w:szCs w:val="32"/>
+          </w:rPr>
+          <w:t>e</w:t>
+        </w:r>
+        <w:r>
+          <w:rPr>
+            <w:rStyle w:val="Hyperlink"/>
+            <w:rFonts w:ascii="Arial" w:hAnsi="Arial" w:cs="Arial"/>
+            <w:sz w:val="24"/>
+            <w:szCs w:val="32"/>
+          </w:rPr>
+          <w:t>bsite</w:t>
         </w:r>
       </w:hyperlink>
     </w:p>
@@ -394,6 +402,14 @@
           <w:sz w:val="24"/>
           <w:szCs w:val="32"/>
         </w:rPr>
+        <w:t xml:space="preserve"> </w:t>
+      </w:r>
+      <w:r>
+        <w:rPr>
+          <w:rFonts w:ascii="Arial" w:hAnsi="Arial" w:cs="Arial"/>
+          <w:sz w:val="24"/>
+          <w:szCs w:val="32"/>
+        </w:rPr>
         <w:t>Windows</w:t>
       </w:r>
     </w:p>
@@ -576,23 +592,29 @@
           <w:szCs w:val="32"/>
         </w:rPr>
       </w:pPr>
-      <w:proofErr w:type="gramStart"/>
-      <w:r>
-        <w:rPr>
-          <w:rFonts w:ascii="Arial" w:hAnsi="Arial" w:cs="Arial"/>
-          <w:sz w:val="24"/>
-          <w:szCs w:val="32"/>
-        </w:rPr>
-        <w:t>Install  the</w:t>
-      </w:r>
-      <w:proofErr w:type="gramEnd"/>
-      <w:r>
-        <w:rPr>
-          <w:rFonts w:ascii="Arial" w:hAnsi="Arial" w:cs="Arial"/>
-          <w:sz w:val="24"/>
-          <w:szCs w:val="32"/>
-        </w:rPr>
-        <w:t xml:space="preserve"> Patches </w:t>
+      <w:r>
+        <w:rPr>
+          <w:rFonts w:ascii="Arial" w:hAnsi="Arial" w:cs="Arial"/>
+          <w:sz w:val="24"/>
+          <w:szCs w:val="32"/>
+        </w:rPr>
+        <w:t xml:space="preserve">Install the </w:t>
+      </w:r>
+      <w:r>
+        <w:rPr>
+          <w:rFonts w:ascii="Arial" w:hAnsi="Arial" w:cs="Arial"/>
+          <w:sz w:val="24"/>
+          <w:szCs w:val="32"/>
+        </w:rPr>
+        <w:t>p</w:t>
+      </w:r>
+      <w:r>
+        <w:rPr>
+          <w:rFonts w:ascii="Arial" w:hAnsi="Arial" w:cs="Arial"/>
+          <w:sz w:val="24"/>
+          <w:szCs w:val="32"/>
+        </w:rPr>
+        <w:t xml:space="preserve">atches </w:t>
       </w:r>
       <w:r>
         <w:rPr>
@@ -622,7 +644,41 @@
           <w:sz w:val="24"/>
           <w:szCs w:val="32"/>
         </w:rPr>
-        <w:t xml:space="preserve">Download CUDNN, available at </w:t>
+        <w:t xml:space="preserve">Download </w:t>
+      </w:r>
+      <w:proofErr w:type="spellStart"/>
+      <w:r>
+        <w:rPr>
+          <w:rFonts w:ascii="Arial" w:hAnsi="Arial" w:cs="Arial"/>
+          <w:sz w:val="24"/>
+          <w:szCs w:val="32"/>
+        </w:rPr>
+        <w:t>cu</w:t>
+      </w:r>
+      <w:r>
+        <w:rPr>
+          <w:rFonts w:ascii="Arial" w:hAnsi="Arial" w:cs="Arial"/>
+          <w:sz w:val="24"/>
+          <w:szCs w:val="32"/>
+        </w:rPr>
+        <w:t>DNN</w:t>
+      </w:r>
+      <w:proofErr w:type="spellEnd"/>
+      <w:r>
+        <w:rPr>
+          <w:rFonts w:ascii="Arial" w:hAnsi="Arial" w:cs="Arial"/>
+          <w:sz w:val="24"/>
+          <w:szCs w:val="32"/>
+        </w:rPr>
+        <w:t xml:space="preserve">, available </w:t>
+      </w:r>
+      <w:r>
+        <w:rPr>
+          <w:rFonts w:ascii="Arial" w:hAnsi="Arial" w:cs="Arial"/>
+          <w:sz w:val="24"/>
+          <w:szCs w:val="32"/>
+        </w:rPr>
+        <w:t xml:space="preserve">on </w:t>
       </w:r>
       <w:hyperlink r:id="rId7" w:history="1">
         <w:r>
@@ -632,7 +688,43 @@
             <w:sz w:val="24"/>
             <w:szCs w:val="32"/>
           </w:rPr>
-          <w:t>Nvidia’s Website</w:t>
+          <w:t>Nvi</w:t>
+        </w:r>
+        <w:r>
+          <w:rPr>
+            <w:rStyle w:val="Hyperlink"/>
+            <w:rFonts w:ascii="Arial" w:hAnsi="Arial" w:cs="Arial"/>
+            <w:sz w:val="24"/>
+            <w:szCs w:val="32"/>
+          </w:rPr>
+          <w:t>d</w:t>
+        </w:r>
+        <w:r>
+          <w:rPr>
+            <w:rStyle w:val="Hyperlink"/>
+            <w:rFonts w:ascii="Arial" w:hAnsi="Arial" w:cs="Arial"/>
+            <w:sz w:val="24"/>
+            <w:szCs w:val="32"/>
+          </w:rPr>
+          <w:t>ia’s We</w:t>
+        </w:r>
+        <w:r>
+          <w:rPr>
+            <w:rStyle w:val="Hyperlink"/>
+            <w:rFonts w:ascii="Arial" w:hAnsi="Arial" w:cs="Arial"/>
+            <w:sz w:val="24"/>
+            <w:szCs w:val="32"/>
+          </w:rPr>
+          <w:t>b</w:t>
+        </w:r>
+        <w:r>
+          <w:rPr>
+            <w:rStyle w:val="Hyperlink"/>
+            <w:rFonts w:ascii="Arial" w:hAnsi="Arial" w:cs="Arial"/>
+            <w:sz w:val="24"/>
+            <w:szCs w:val="32"/>
+          </w:rPr>
+          <w:t>site</w:t>
         </w:r>
       </w:hyperlink>
     </w:p>
@@ -859,7 +951,33 @@
           <w:sz w:val="24"/>
           <w:szCs w:val="32"/>
         </w:rPr>
-        <w:t xml:space="preserve">Navigate to your CUDA v9.0 folder. </w:t>
+        <w:t>Navigate to your CUDA v9.0 folder</w:t>
+      </w:r>
+      <w:r>
+        <w:rPr>
+          <w:rFonts w:ascii="Arial" w:hAnsi="Arial" w:cs="Arial"/>
+          <w:sz w:val="24"/>
+          <w:szCs w:val="32"/>
+        </w:rPr>
+        <w:t xml:space="preserve"> (</w:t>
+      </w:r>
+      <w:r>
+        <w:rPr>
+          <w:rFonts w:ascii="Arial" w:hAnsi="Arial" w:cs="Arial"/>
+          <w:i/>
+          <w:sz w:val="24"/>
+          <w:szCs w:val="32"/>
+        </w:rPr>
+        <w:t>Default: C:\Program Files\Nvidia GPU Computing Toolkit\CUDA\v9.0</w:t>
+      </w:r>
+      <w:r>
+        <w:rPr>
+          <w:rFonts w:ascii="Arial" w:hAnsi="Arial" w:cs="Arial"/>
+          <w:i/>
+          <w:sz w:val="24"/>
+          <w:szCs w:val="32"/>
+        </w:rPr>
+        <w:t>)</w:t>
       </w:r>
     </w:p>
     <w:p>
@@ -881,7 +999,89 @@
           <w:sz w:val="24"/>
           <w:szCs w:val="32"/>
         </w:rPr>
-        <w:t>Default: C:\Program Files\Nvidia GPU Computing Toolkit\CUDA\v9.0</w:t>
+        <w:t xml:space="preserve">From the extracted </w:t>
+      </w:r>
+      <w:proofErr w:type="spellStart"/>
+      <w:r>
+        <w:rPr>
+          <w:rFonts w:ascii="Arial" w:hAnsi="Arial" w:cs="Arial"/>
+          <w:sz w:val="24"/>
+          <w:szCs w:val="32"/>
+        </w:rPr>
+        <w:t>cuDNN</w:t>
+      </w:r>
+      <w:proofErr w:type="spellEnd"/>
+      <w:r>
+        <w:rPr>
+          <w:rFonts w:ascii="Arial" w:hAnsi="Arial" w:cs="Arial"/>
+          <w:sz w:val="24"/>
+          <w:szCs w:val="32"/>
+        </w:rPr>
+        <w:t xml:space="preserve"> folder, c</w:t>
+      </w:r>
+      <w:r>
+        <w:rPr>
+          <w:rFonts w:ascii="Arial" w:hAnsi="Arial" w:cs="Arial"/>
+          <w:sz w:val="24"/>
+          <w:szCs w:val="32"/>
+        </w:rPr>
+        <w:t xml:space="preserve">opy the </w:t>
+      </w:r>
+      <w:proofErr w:type="spellStart"/>
+      <w:r>
+        <w:rPr>
+          <w:rFonts w:ascii="Arial" w:hAnsi="Arial" w:cs="Arial"/>
+          <w:sz w:val="24"/>
+          <w:szCs w:val="32"/>
+        </w:rPr>
+        <w:t>cuda</w:t>
+      </w:r>
+      <w:proofErr w:type="spellEnd"/>
+      <w:r>
+        <w:rPr>
+          <w:rFonts w:ascii="Arial" w:hAnsi="Arial" w:cs="Arial"/>
+          <w:sz w:val="24"/>
+          <w:szCs w:val="32"/>
+        </w:rPr>
+        <w:t xml:space="preserve"> </w:t>
+      </w:r>
+      <w:r>
+        <w:rPr>
+          <w:rFonts w:ascii="Arial" w:hAnsi="Arial" w:cs="Arial"/>
+          <w:sz w:val="24"/>
+          <w:szCs w:val="32"/>
+        </w:rPr>
+        <w:t xml:space="preserve">folder to </w:t>
+      </w:r>
+      <w:r>
+        <w:rPr>
+          <w:rFonts w:ascii="Arial" w:hAnsi="Arial" w:cs="Arial"/>
+          <w:sz w:val="24"/>
+          <w:szCs w:val="32"/>
+        </w:rPr>
+        <w:t>here.</w:t>
+      </w:r>
+    </w:p>
+    <w:p>
+      <w:pPr>
+        <w:pStyle w:val="ListParagraph"/>
+        <w:numPr>
+          <w:ilvl w:val="1"/>
+          <w:numId w:val="9"/>
+        </w:numPr>
+        <w:rPr>
+          <w:rFonts w:ascii="Arial" w:hAnsi="Arial" w:cs="Arial"/>
+          <w:sz w:val="24"/>
+          <w:szCs w:val="32"/>
+        </w:rPr>
+      </w:pPr>
+      <w:r>
+        <w:rPr>
+          <w:rFonts w:ascii="Arial" w:hAnsi="Arial" w:cs="Arial"/>
+          <w:sz w:val="24"/>
+          <w:szCs w:val="32"/>
+        </w:rPr>
+        <w:t>Add the Nvidia tools to your Path Variable:</w:t>
       </w:r>
     </w:p>
     <w:p>
@@ -904,65 +1104,7 @@
           <w:szCs w:val="32"/>
         </w:rPr>
         <w:lastRenderedPageBreak/>
-        <w:t xml:space="preserve">Copy the </w:t>
-      </w:r>
-      <w:proofErr w:type="spellStart"/>
-      <w:r>
-        <w:rPr>
-          <w:rFonts w:ascii="Arial" w:hAnsi="Arial" w:cs="Arial"/>
-          <w:sz w:val="24"/>
-          <w:szCs w:val="32"/>
-        </w:rPr>
-        <w:t>cuda</w:t>
-      </w:r>
-      <w:proofErr w:type="spellEnd"/>
-      <w:r>
-        <w:rPr>
-          <w:rFonts w:ascii="Arial" w:hAnsi="Arial" w:cs="Arial"/>
-          <w:sz w:val="24"/>
-          <w:szCs w:val="32"/>
-        </w:rPr>
-        <w:t xml:space="preserve"> folder inside the extracted </w:t>
-      </w:r>
-      <w:proofErr w:type="spellStart"/>
-      <w:r>
-        <w:rPr>
-          <w:rFonts w:ascii="Arial" w:hAnsi="Arial" w:cs="Arial"/>
-          <w:sz w:val="24"/>
-          <w:szCs w:val="32"/>
-        </w:rPr>
-        <w:t>cuDNN</w:t>
-      </w:r>
-      <w:proofErr w:type="spellEnd"/>
-      <w:r>
-        <w:rPr>
-          <w:rFonts w:ascii="Arial" w:hAnsi="Arial" w:cs="Arial"/>
-          <w:sz w:val="24"/>
-          <w:szCs w:val="32"/>
-        </w:rPr>
-        <w:t xml:space="preserve"> folder here.</w:t>
-      </w:r>
-    </w:p>
-    <w:p>
-      <w:pPr>
-        <w:pStyle w:val="ListParagraph"/>
-        <w:numPr>
-          <w:ilvl w:val="1"/>
-          <w:numId w:val="9"/>
-        </w:numPr>
-        <w:rPr>
-          <w:rFonts w:ascii="Arial" w:hAnsi="Arial" w:cs="Arial"/>
-          <w:sz w:val="24"/>
-          <w:szCs w:val="32"/>
-        </w:rPr>
-      </w:pPr>
-      <w:r>
-        <w:rPr>
-          <w:rFonts w:ascii="Arial" w:hAnsi="Arial" w:cs="Arial"/>
-          <w:sz w:val="24"/>
-          <w:szCs w:val="32"/>
-        </w:rPr>
-        <w:t>Add the Nvidia tools to your Path Variable:</w:t>
+        <w:t>From the start menu search “environment variables”</w:t>
       </w:r>
     </w:p>
     <w:p>
@@ -984,7 +1126,7 @@
           <w:sz w:val="24"/>
           <w:szCs w:val="32"/>
         </w:rPr>
-        <w:t>From the start menu search “environment variables”</w:t>
+        <w:t>Select “Edit the system environment variables”</w:t>
       </w:r>
     </w:p>
     <w:p>
@@ -1006,25 +1148,7 @@
           <w:sz w:val="24"/>
           <w:szCs w:val="32"/>
         </w:rPr>
-        <w:t xml:space="preserve">Selecting the Path system variable, choose </w:t>
-      </w:r>
-      <w:proofErr w:type="gramStart"/>
-      <w:r>
-        <w:rPr>
-          <w:rFonts w:ascii="Arial" w:hAnsi="Arial" w:cs="Arial"/>
-          <w:sz w:val="24"/>
-          <w:szCs w:val="32"/>
-        </w:rPr>
-        <w:t>edit</w:t>
-      </w:r>
-      <w:proofErr w:type="gramEnd"/>
-      <w:r>
-        <w:rPr>
-          <w:rFonts w:ascii="Arial" w:hAnsi="Arial" w:cs="Arial"/>
-          <w:sz w:val="24"/>
-          <w:szCs w:val="32"/>
-        </w:rPr>
-        <w:t>:</w:t>
+        <w:t>Select “Environment Variables” at the bottom of the window</w:t>
       </w:r>
     </w:p>
     <w:p>
@@ -1046,7 +1170,79 @@
           <w:sz w:val="24"/>
           <w:szCs w:val="32"/>
         </w:rPr>
-        <w:t>Add the following paths:</w:t>
+        <w:t xml:space="preserve">In the “System variables” panel, scroll down and select </w:t>
+      </w:r>
+      <w:r>
+        <w:rPr>
+          <w:rFonts w:ascii="Arial" w:hAnsi="Arial" w:cs="Arial"/>
+          <w:sz w:val="24"/>
+          <w:szCs w:val="32"/>
+        </w:rPr>
+        <w:t>the Path system variable, choos</w:t>
+      </w:r>
+      <w:r>
+        <w:rPr>
+          <w:rFonts w:ascii="Arial" w:hAnsi="Arial" w:cs="Arial"/>
+          <w:sz w:val="24"/>
+          <w:szCs w:val="32"/>
+        </w:rPr>
+        <w:t>ing</w:t>
+      </w:r>
+      <w:r>
+        <w:rPr>
+          <w:rFonts w:ascii="Arial" w:hAnsi="Arial" w:cs="Arial"/>
+          <w:sz w:val="24"/>
+          <w:szCs w:val="32"/>
+        </w:rPr>
+        <w:t xml:space="preserve"> </w:t>
+      </w:r>
+      <w:proofErr w:type="gramStart"/>
+      <w:r>
+        <w:rPr>
+          <w:rFonts w:ascii="Arial" w:hAnsi="Arial" w:cs="Arial"/>
+          <w:sz w:val="24"/>
+          <w:szCs w:val="32"/>
+        </w:rPr>
+        <w:t>edit</w:t>
+      </w:r>
+      <w:proofErr w:type="gramEnd"/>
+      <w:r>
+        <w:rPr>
+          <w:rFonts w:ascii="Arial" w:hAnsi="Arial" w:cs="Arial"/>
+          <w:sz w:val="24"/>
+          <w:szCs w:val="32"/>
+        </w:rPr>
+        <w:t>:</w:t>
+      </w:r>
+    </w:p>
+    <w:p>
+      <w:pPr>
+        <w:pStyle w:val="ListParagraph"/>
+        <w:numPr>
+          <w:ilvl w:val="2"/>
+          <w:numId w:val="9"/>
+        </w:numPr>
+        <w:rPr>
+          <w:rFonts w:ascii="Arial" w:hAnsi="Arial" w:cs="Arial"/>
+          <w:sz w:val="24"/>
+          <w:szCs w:val="32"/>
+        </w:rPr>
+      </w:pPr>
+      <w:r>
+        <w:rPr>
+          <w:rFonts w:ascii="Arial" w:hAnsi="Arial" w:cs="Arial"/>
+          <w:sz w:val="24"/>
+          <w:szCs w:val="32"/>
+        </w:rPr>
+        <w:t>Add the following paths</w:t>
+      </w:r>
+      <w:r>
+        <w:rPr>
+          <w:rFonts w:ascii="Arial" w:hAnsi="Arial" w:cs="Arial"/>
+          <w:sz w:val="24"/>
+          <w:szCs w:val="32"/>
+        </w:rPr>
+        <w:t xml:space="preserve"> by clicking new</w:t>
       </w:r>
     </w:p>
     <w:p>
@@ -1189,20 +1385,6 @@
     </w:p>
     <w:p>
       <w:pPr>
-        <w:pStyle w:val="ListParagraph"/>
-        <w:numPr>
-          <w:ilvl w:val="2"/>
-          <w:numId w:val="9"/>
-        </w:numPr>
-        <w:rPr>
-          <w:rFonts w:ascii="Arial" w:hAnsi="Arial" w:cs="Arial"/>
-          <w:sz w:val="24"/>
-          <w:szCs w:val="32"/>
-        </w:rPr>
-      </w:pPr>
-    </w:p>
-    <w:p>
-      <w:pPr>
         <w:rPr>
           <w:rFonts w:ascii="Arial" w:hAnsi="Arial" w:cs="Arial"/>
           <w:b/>
@@ -1225,7 +1407,7 @@
         <w:pStyle w:val="ListParagraph"/>
         <w:numPr>
           <w:ilvl w:val="0"/>
-          <w:numId w:val="3"/>
+          <w:numId w:val="11"/>
         </w:numPr>
         <w:rPr>
           <w:rFonts w:ascii="Arial" w:hAnsi="Arial" w:cs="Arial"/>
@@ -1282,7 +1464,7 @@
         <w:pStyle w:val="ListParagraph"/>
         <w:numPr>
           <w:ilvl w:val="1"/>
-          <w:numId w:val="3"/>
+          <w:numId w:val="11"/>
         </w:numPr>
         <w:rPr>
           <w:rFonts w:ascii="Arial" w:hAnsi="Arial" w:cs="Arial"/>
@@ -1314,7 +1496,7 @@
         <w:pStyle w:val="ListParagraph"/>
         <w:numPr>
           <w:ilvl w:val="0"/>
-          <w:numId w:val="3"/>
+          <w:numId w:val="11"/>
         </w:numPr>
         <w:rPr>
           <w:rFonts w:ascii="Arial" w:hAnsi="Arial" w:cs="Arial"/>
@@ -1353,7 +1535,7 @@
         <w:pStyle w:val="ListParagraph"/>
         <w:numPr>
           <w:ilvl w:val="1"/>
-          <w:numId w:val="3"/>
+          <w:numId w:val="11"/>
         </w:numPr>
         <w:rPr>
           <w:rFonts w:ascii="Arial" w:hAnsi="Arial" w:cs="Arial"/>
@@ -1408,7 +1590,7 @@
         <w:pStyle w:val="ListParagraph"/>
         <w:numPr>
           <w:ilvl w:val="1"/>
-          <w:numId w:val="3"/>
+          <w:numId w:val="11"/>
         </w:numPr>
         <w:rPr>
           <w:rFonts w:ascii="Arial" w:hAnsi="Arial" w:cs="Arial"/>
@@ -1689,7 +1871,7 @@
         <w:pStyle w:val="ListParagraph"/>
         <w:numPr>
           <w:ilvl w:val="0"/>
-          <w:numId w:val="7"/>
+          <w:numId w:val="12"/>
         </w:numPr>
         <w:rPr>
           <w:rFonts w:ascii="Arial" w:hAnsi="Arial" w:cs="Arial"/>
@@ -1711,7 +1893,7 @@
         <w:pStyle w:val="ListParagraph"/>
         <w:numPr>
           <w:ilvl w:val="0"/>
-          <w:numId w:val="7"/>
+          <w:numId w:val="12"/>
         </w:numPr>
         <w:rPr>
           <w:rFonts w:ascii="Arial" w:hAnsi="Arial" w:cs="Arial"/>
@@ -1777,21 +1959,20 @@
         <w:pStyle w:val="ListParagraph"/>
         <w:numPr>
           <w:ilvl w:val="1"/>
-          <w:numId w:val="7"/>
-        </w:numPr>
-        <w:rPr>
-          <w:rFonts w:ascii="Arial" w:hAnsi="Arial" w:cs="Arial"/>
-          <w:sz w:val="24"/>
-          <w:szCs w:val="32"/>
-        </w:rPr>
-      </w:pPr>
-      <w:proofErr w:type="spellStart"/>
-      <w:r>
-        <w:rPr>
-          <w:rFonts w:ascii="Arial" w:hAnsi="Arial" w:cs="Arial"/>
-          <w:sz w:val="24"/>
-          <w:szCs w:val="32"/>
-          <w:highlight w:val="lightGray"/>
+          <w:numId w:val="12"/>
+        </w:numPr>
+        <w:rPr>
+          <w:rFonts w:ascii="Arial" w:hAnsi="Arial" w:cs="Arial"/>
+          <w:sz w:val="24"/>
+          <w:szCs w:val="32"/>
+        </w:rPr>
+      </w:pPr>
+      <w:proofErr w:type="spellStart"/>
+      <w:r>
+        <w:rPr>
+          <w:rFonts w:ascii="Arial" w:hAnsi="Arial" w:cs="Arial"/>
+          <w:sz w:val="24"/>
+          <w:szCs w:val="32"/>
         </w:rPr>
         <w:t>conda</w:t>
       </w:r>
@@ -1801,7 +1982,6 @@
           <w:rFonts w:ascii="Arial" w:hAnsi="Arial" w:cs="Arial"/>
           <w:sz w:val="24"/>
           <w:szCs w:val="32"/>
-          <w:highlight w:val="lightGray"/>
         </w:rPr>
         <w:t xml:space="preserve"> create -n </w:t>
       </w:r>
@@ -1811,7 +1991,6 @@
           <w:rFonts w:ascii="Arial" w:hAnsi="Arial" w:cs="Arial"/>
           <w:sz w:val="24"/>
           <w:szCs w:val="32"/>
-          <w:highlight w:val="lightGray"/>
         </w:rPr>
         <w:t>tensorflow</w:t>
       </w:r>
@@ -1820,7 +1999,6 @@
           <w:rFonts w:ascii="Arial" w:hAnsi="Arial" w:cs="Arial"/>
           <w:sz w:val="24"/>
           <w:szCs w:val="32"/>
-          <w:highlight w:val="lightGray"/>
         </w:rPr>
         <w:t>GPU</w:t>
       </w:r>
@@ -1830,7 +2008,6 @@
           <w:rFonts w:ascii="Arial" w:hAnsi="Arial" w:cs="Arial"/>
           <w:sz w:val="24"/>
           <w:szCs w:val="32"/>
-          <w:highlight w:val="lightGray"/>
         </w:rPr>
         <w:t xml:space="preserve"> pip python=3.6</w:t>
       </w:r>
@@ -1840,7 +2017,7 @@
         <w:pStyle w:val="ListParagraph"/>
         <w:numPr>
           <w:ilvl w:val="0"/>
-          <w:numId w:val="7"/>
+          <w:numId w:val="12"/>
         </w:numPr>
         <w:rPr>
           <w:rFonts w:ascii="Arial" w:hAnsi="Arial" w:cs="Arial"/>
@@ -1862,20 +2039,21 @@
         <w:pStyle w:val="ListParagraph"/>
         <w:numPr>
           <w:ilvl w:val="1"/>
-          <w:numId w:val="7"/>
-        </w:numPr>
-        <w:rPr>
-          <w:rFonts w:ascii="Arial" w:hAnsi="Arial" w:cs="Arial"/>
-          <w:sz w:val="24"/>
-          <w:szCs w:val="32"/>
-        </w:rPr>
-      </w:pPr>
-      <w:r>
-        <w:rPr>
-          <w:rFonts w:ascii="Arial" w:hAnsi="Arial" w:cs="Arial"/>
-          <w:sz w:val="24"/>
-          <w:szCs w:val="32"/>
-        </w:rPr>
+          <w:numId w:val="12"/>
+        </w:numPr>
+        <w:rPr>
+          <w:rFonts w:ascii="Arial" w:hAnsi="Arial" w:cs="Arial"/>
+          <w:sz w:val="24"/>
+          <w:szCs w:val="32"/>
+        </w:rPr>
+      </w:pPr>
+      <w:r>
+        <w:rPr>
+          <w:rFonts w:ascii="Arial" w:hAnsi="Arial" w:cs="Arial"/>
+          <w:sz w:val="24"/>
+          <w:szCs w:val="32"/>
+        </w:rPr>
+        <w:lastRenderedPageBreak/>
         <w:t xml:space="preserve">activate </w:t>
       </w:r>
       <w:proofErr w:type="spellStart"/>
@@ -1887,6 +2065,14 @@
         </w:rPr>
         <w:t>tensorflow</w:t>
       </w:r>
+      <w:r>
+        <w:rPr>
+          <w:rFonts w:ascii="Arial" w:hAnsi="Arial" w:cs="Arial"/>
+          <w:sz w:val="24"/>
+          <w:szCs w:val="32"/>
+        </w:rPr>
+        <w:t>GPU</w:t>
+      </w:r>
       <w:proofErr w:type="spellEnd"/>
     </w:p>
     <w:p>
@@ -1894,21 +2080,20 @@
         <w:pStyle w:val="ListParagraph"/>
         <w:numPr>
           <w:ilvl w:val="0"/>
-          <w:numId w:val="7"/>
-        </w:numPr>
-        <w:rPr>
-          <w:rFonts w:ascii="Arial" w:hAnsi="Arial" w:cs="Arial"/>
-          <w:sz w:val="24"/>
-          <w:szCs w:val="32"/>
-        </w:rPr>
-      </w:pPr>
-      <w:r>
-        <w:rPr>
-          <w:rFonts w:ascii="Arial" w:hAnsi="Arial" w:cs="Arial"/>
-          <w:sz w:val="24"/>
-          <w:szCs w:val="32"/>
-        </w:rPr>
-        <w:lastRenderedPageBreak/>
+          <w:numId w:val="12"/>
+        </w:numPr>
+        <w:rPr>
+          <w:rFonts w:ascii="Arial" w:hAnsi="Arial" w:cs="Arial"/>
+          <w:sz w:val="24"/>
+          <w:szCs w:val="32"/>
+        </w:rPr>
+      </w:pPr>
+      <w:r>
+        <w:rPr>
+          <w:rFonts w:ascii="Arial" w:hAnsi="Arial" w:cs="Arial"/>
+          <w:sz w:val="24"/>
+          <w:szCs w:val="32"/>
+        </w:rPr>
         <w:t>Install TensorFlow</w:t>
       </w:r>
       <w:r>
@@ -1925,7 +2110,7 @@
         <w:pStyle w:val="ListParagraph"/>
         <w:numPr>
           <w:ilvl w:val="1"/>
-          <w:numId w:val="7"/>
+          <w:numId w:val="12"/>
         </w:numPr>
         <w:rPr>
           <w:rFonts w:ascii="Arial" w:hAnsi="Arial" w:cs="Arial"/>
@@ -1957,39 +2142,51 @@
         <w:pStyle w:val="ListParagraph"/>
         <w:numPr>
           <w:ilvl w:val="0"/>
-          <w:numId w:val="7"/>
-        </w:numPr>
-        <w:rPr>
-          <w:rFonts w:ascii="Arial" w:hAnsi="Arial" w:cs="Arial"/>
-          <w:sz w:val="24"/>
-          <w:szCs w:val="32"/>
-          <w:highlight w:val="yellow"/>
-        </w:rPr>
-      </w:pPr>
-      <w:r>
-        <w:rPr>
-          <w:rFonts w:ascii="Arial" w:hAnsi="Arial" w:cs="Arial"/>
-          <w:sz w:val="24"/>
-          <w:szCs w:val="32"/>
-        </w:rPr>
-        <w:t xml:space="preserve">For assurance, you can test your installation following this </w:t>
-      </w:r>
-      <w:r>
-        <w:rPr>
-          <w:rFonts w:ascii="Arial" w:hAnsi="Arial" w:cs="Arial"/>
-          <w:sz w:val="24"/>
-          <w:szCs w:val="32"/>
-          <w:highlight w:val="yellow"/>
-        </w:rPr>
-        <w:t xml:space="preserve">guide </w:t>
-      </w:r>
+          <w:numId w:val="12"/>
+        </w:numPr>
+        <w:rPr>
+          <w:rFonts w:ascii="Arial" w:hAnsi="Arial" w:cs="Arial"/>
+          <w:sz w:val="24"/>
+          <w:szCs w:val="32"/>
+        </w:rPr>
+      </w:pPr>
+      <w:r>
+        <w:rPr>
+          <w:rFonts w:ascii="Arial" w:hAnsi="Arial" w:cs="Arial"/>
+          <w:sz w:val="24"/>
+          <w:szCs w:val="32"/>
+        </w:rPr>
+        <w:t>For assurance, you can test your installation</w:t>
+      </w:r>
+      <w:r>
+        <w:rPr>
+          <w:rFonts w:ascii="Arial" w:hAnsi="Arial" w:cs="Arial"/>
+          <w:sz w:val="24"/>
+          <w:szCs w:val="32"/>
+        </w:rPr>
+        <w:t xml:space="preserve"> by:</w:t>
+      </w:r>
+    </w:p>
+    <w:p>
+      <w:pPr>
+        <w:pStyle w:val="ListParagraph"/>
+        <w:numPr>
+          <w:ilvl w:val="1"/>
+          <w:numId w:val="12"/>
+        </w:numPr>
+        <w:rPr>
+          <w:rFonts w:ascii="Arial" w:hAnsi="Arial" w:cs="Arial"/>
+          <w:sz w:val="24"/>
+          <w:szCs w:val="32"/>
+        </w:rPr>
+      </w:pPr>
     </w:p>
     <w:p>
       <w:pPr>
         <w:pStyle w:val="ListParagraph"/>
         <w:numPr>
           <w:ilvl w:val="0"/>
-          <w:numId w:val="7"/>
+          <w:numId w:val="12"/>
         </w:numPr>
         <w:rPr>
           <w:rFonts w:ascii="Arial" w:hAnsi="Arial" w:cs="Arial"/>
@@ -2048,7 +2245,7 @@
         <w:pStyle w:val="ListParagraph"/>
         <w:numPr>
           <w:ilvl w:val="0"/>
-          <w:numId w:val="7"/>
+          <w:numId w:val="12"/>
         </w:numPr>
         <w:rPr>
           <w:rFonts w:ascii="Arial" w:hAnsi="Arial" w:cs="Arial"/>
@@ -2099,7 +2296,7 @@
         <w:pStyle w:val="ListParagraph"/>
         <w:numPr>
           <w:ilvl w:val="0"/>
-          <w:numId w:val="7"/>
+          <w:numId w:val="12"/>
         </w:numPr>
         <w:rPr>
           <w:rFonts w:ascii="Arial" w:hAnsi="Arial" w:cs="Arial"/>
@@ -2129,7 +2326,7 @@
         <w:pStyle w:val="ListParagraph"/>
         <w:numPr>
           <w:ilvl w:val="1"/>
-          <w:numId w:val="7"/>
+          <w:numId w:val="12"/>
         </w:numPr>
         <w:rPr>
           <w:rFonts w:ascii="Arial" w:hAnsi="Arial" w:cs="Arial"/>
@@ -2169,7 +2366,7 @@
         <w:pStyle w:val="ListParagraph"/>
         <w:numPr>
           <w:ilvl w:val="1"/>
-          <w:numId w:val="7"/>
+          <w:numId w:val="12"/>
         </w:numPr>
         <w:rPr>
           <w:rFonts w:ascii="Arial" w:hAnsi="Arial" w:cs="Arial"/>
@@ -2229,7 +2426,7 @@
         <w:pStyle w:val="ListParagraph"/>
         <w:numPr>
           <w:ilvl w:val="1"/>
-          <w:numId w:val="7"/>
+          <w:numId w:val="12"/>
         </w:numPr>
         <w:rPr>
           <w:rFonts w:ascii="Arial" w:hAnsi="Arial" w:cs="Arial"/>
@@ -2289,7 +2486,7 @@
         <w:pStyle w:val="ListParagraph"/>
         <w:numPr>
           <w:ilvl w:val="1"/>
-          <w:numId w:val="7"/>
+          <w:numId w:val="12"/>
         </w:numPr>
         <w:rPr>
           <w:rFonts w:ascii="Arial" w:hAnsi="Arial" w:cs="Arial"/>
@@ -2329,7 +2526,7 @@
         <w:pStyle w:val="ListParagraph"/>
         <w:numPr>
           <w:ilvl w:val="1"/>
-          <w:numId w:val="7"/>
+          <w:numId w:val="12"/>
         </w:numPr>
         <w:rPr>
           <w:rFonts w:ascii="Arial" w:hAnsi="Arial" w:cs="Arial"/>
@@ -2389,7 +2586,7 @@
         <w:pStyle w:val="ListParagraph"/>
         <w:numPr>
           <w:ilvl w:val="1"/>
-          <w:numId w:val="7"/>
+          <w:numId w:val="12"/>
         </w:numPr>
         <w:rPr>
           <w:rFonts w:ascii="Arial" w:hAnsi="Arial" w:cs="Arial"/>
@@ -2449,7 +2646,7 @@
         <w:pStyle w:val="ListParagraph"/>
         <w:numPr>
           <w:ilvl w:val="1"/>
-          <w:numId w:val="7"/>
+          <w:numId w:val="12"/>
         </w:numPr>
         <w:rPr>
           <w:rFonts w:ascii="Arial" w:hAnsi="Arial" w:cs="Arial"/>
@@ -2489,7 +2686,7 @@
         <w:pStyle w:val="ListParagraph"/>
         <w:numPr>
           <w:ilvl w:val="1"/>
-          <w:numId w:val="7"/>
+          <w:numId w:val="12"/>
         </w:numPr>
         <w:rPr>
           <w:rFonts w:ascii="Arial" w:hAnsi="Arial" w:cs="Arial"/>
@@ -2529,7 +2726,7 @@
         <w:pStyle w:val="ListParagraph"/>
         <w:numPr>
           <w:ilvl w:val="1"/>
-          <w:numId w:val="7"/>
+          <w:numId w:val="12"/>
         </w:numPr>
         <w:rPr>
           <w:rFonts w:ascii="Arial" w:hAnsi="Arial" w:cs="Arial"/>
@@ -2545,69 +2742,13 @@
         </w:rPr>
         <w:t xml:space="preserve">Pandas: </w:t>
       </w:r>
-    </w:p>
-    <w:p>
-      <w:pPr>
-        <w:pStyle w:val="ListParagraph"/>
-        <w:numPr>
-          <w:ilvl w:val="1"/>
-          <w:numId w:val="7"/>
-        </w:numPr>
-        <w:rPr>
-          <w:rFonts w:ascii="Arial" w:hAnsi="Arial" w:cs="Arial"/>
-          <w:sz w:val="24"/>
-          <w:szCs w:val="32"/>
-        </w:rPr>
-      </w:pPr>
-      <w:proofErr w:type="spellStart"/>
-      <w:r>
-        <w:rPr>
-          <w:rFonts w:ascii="Arial" w:hAnsi="Arial" w:cs="Arial"/>
-          <w:sz w:val="24"/>
-          <w:szCs w:val="32"/>
-        </w:rPr>
-        <w:t>Augmentor</w:t>
-      </w:r>
-      <w:proofErr w:type="spellEnd"/>
-      <w:r>
-        <w:rPr>
-          <w:rFonts w:ascii="Arial" w:hAnsi="Arial" w:cs="Arial"/>
-          <w:sz w:val="24"/>
-          <w:szCs w:val="32"/>
-        </w:rPr>
-        <w:t xml:space="preserve">: pip install </w:t>
-      </w:r>
-      <w:proofErr w:type="spellStart"/>
-      <w:r>
-        <w:rPr>
-          <w:rFonts w:ascii="Arial" w:hAnsi="Arial" w:cs="Arial"/>
-          <w:sz w:val="24"/>
-          <w:szCs w:val="32"/>
-        </w:rPr>
-        <w:t>Augmentor</w:t>
-      </w:r>
-      <w:proofErr w:type="spellEnd"/>
-    </w:p>
-    <w:p>
-      <w:pPr>
-        <w:pStyle w:val="ListParagraph"/>
-        <w:numPr>
-          <w:ilvl w:val="0"/>
-          <w:numId w:val="7"/>
-        </w:numPr>
-        <w:rPr>
-          <w:rFonts w:ascii="Arial" w:hAnsi="Arial" w:cs="Arial"/>
-          <w:sz w:val="24"/>
-          <w:szCs w:val="32"/>
-        </w:rPr>
-      </w:pPr>
-      <w:r>
-        <w:rPr>
-          <w:rFonts w:ascii="Arial" w:hAnsi="Arial" w:cs="Arial"/>
-          <w:sz w:val="24"/>
-          <w:szCs w:val="32"/>
-        </w:rPr>
-        <w:t xml:space="preserve">From </w:t>
+      <w:r>
+        <w:rPr>
+          <w:rFonts w:ascii="Arial" w:hAnsi="Arial" w:cs="Arial"/>
+          <w:sz w:val="24"/>
+          <w:szCs w:val="32"/>
+        </w:rPr>
+        <w:t>pip install pandas</w:t>
       </w:r>
     </w:p>
     <w:p>
@@ -2619,6 +2760,8 @@
           <w:szCs w:val="32"/>
         </w:rPr>
       </w:pPr>
+      <w:bookmarkStart w:id="0" w:name="_GoBack"/>
+      <w:bookmarkEnd w:id="0"/>
       <w:proofErr w:type="spellStart"/>
       <w:r>
         <w:rPr>
@@ -2677,7 +2820,54 @@
           <w:sz w:val="24"/>
           <w:szCs w:val="32"/>
         </w:rPr>
-        <w:t xml:space="preserve"> repository from: </w:t>
+        <w:t xml:space="preserve"> repository from</w:t>
+      </w:r>
+      <w:r>
+        <w:rPr>
+          <w:rFonts w:ascii="Arial" w:hAnsi="Arial" w:cs="Arial"/>
+          <w:sz w:val="24"/>
+          <w:szCs w:val="32"/>
+        </w:rPr>
+        <w:t xml:space="preserve"> </w:t>
+      </w:r>
+      <w:hyperlink r:id="rId12" w:history="1">
+        <w:proofErr w:type="spellStart"/>
+        <w:r>
+          <w:rPr>
+            <w:rStyle w:val="Hyperlink"/>
+            <w:rFonts w:ascii="Arial" w:hAnsi="Arial" w:cs="Arial"/>
+            <w:sz w:val="24"/>
+            <w:szCs w:val="32"/>
+          </w:rPr>
+          <w:t>github</w:t>
+        </w:r>
+        <w:proofErr w:type="spellEnd"/>
+      </w:hyperlink>
+      <w:r>
+        <w:rPr>
+          <w:rFonts w:ascii="Arial" w:hAnsi="Arial" w:cs="Arial"/>
+          <w:sz w:val="24"/>
+          <w:szCs w:val="32"/>
+        </w:rPr>
+        <w:t xml:space="preserve"> (basic) or </w:t>
+      </w:r>
+      <w:proofErr w:type="spellStart"/>
+      <w:r>
+        <w:rPr>
+          <w:rFonts w:ascii="Arial" w:hAnsi="Arial" w:cs="Arial"/>
+          <w:sz w:val="24"/>
+          <w:szCs w:val="32"/>
+        </w:rPr>
+        <w:t>dropbox</w:t>
+      </w:r>
+      <w:proofErr w:type="spellEnd"/>
+      <w:r>
+        <w:rPr>
+          <w:rFonts w:ascii="Arial" w:hAnsi="Arial" w:cs="Arial"/>
+          <w:sz w:val="24"/>
+          <w:szCs w:val="32"/>
+        </w:rPr>
+        <w:t xml:space="preserve"> (complete)</w:t>
       </w:r>
     </w:p>
     <w:p>
@@ -2717,7 +2907,32 @@
           <w:sz w:val="24"/>
           <w:szCs w:val="32"/>
         </w:rPr>
-        <w:t xml:space="preserve"> directory wherever you prefer.</w:t>
+        <w:t xml:space="preserve"> directory wherever you prefer</w:t>
+      </w:r>
+      <w:r>
+        <w:rPr>
+          <w:rFonts w:ascii="Arial" w:hAnsi="Arial" w:cs="Arial"/>
+          <w:sz w:val="24"/>
+          <w:szCs w:val="32"/>
+        </w:rPr>
+        <w:t xml:space="preserve"> (</w:t>
+      </w:r>
+      <w:r>
+        <w:rPr>
+          <w:rFonts w:ascii="Arial" w:hAnsi="Arial" w:cs="Arial"/>
+          <w:i/>
+          <w:sz w:val="24"/>
+          <w:szCs w:val="32"/>
+        </w:rPr>
+        <w:t>default assumed to be C:\Users\&lt;username&gt;\Documents\OpenUVF</w:t>
+      </w:r>
+      <w:r>
+        <w:rPr>
+          <w:rFonts w:ascii="Arial" w:hAnsi="Arial" w:cs="Arial"/>
+          <w:sz w:val="24"/>
+          <w:szCs w:val="32"/>
+        </w:rPr>
+        <w:t>)</w:t>
       </w:r>
     </w:p>
     <w:p>
@@ -2739,7 +2954,69 @@
           <w:sz w:val="24"/>
           <w:szCs w:val="32"/>
         </w:rPr>
-        <w:t xml:space="preserve">From the </w:t>
+        <w:t xml:space="preserve">Setup/Install the </w:t>
+      </w:r>
+      <w:proofErr w:type="spellStart"/>
+      <w:r>
+        <w:rPr>
+          <w:rFonts w:ascii="Arial" w:hAnsi="Arial" w:cs="Arial"/>
+          <w:sz w:val="24"/>
+          <w:szCs w:val="32"/>
+        </w:rPr>
+        <w:t>Tensorflow</w:t>
+      </w:r>
+      <w:proofErr w:type="spellEnd"/>
+      <w:r>
+        <w:rPr>
+          <w:rFonts w:ascii="Arial" w:hAnsi="Arial" w:cs="Arial"/>
+          <w:sz w:val="24"/>
+          <w:szCs w:val="32"/>
+        </w:rPr>
+        <w:t xml:space="preserve"> Object Detection API</w:t>
+      </w:r>
+    </w:p>
+    <w:p>
+      <w:pPr>
+        <w:pStyle w:val="ListParagraph"/>
+        <w:numPr>
+          <w:ilvl w:val="1"/>
+          <w:numId w:val="10"/>
+        </w:numPr>
+        <w:rPr>
+          <w:rFonts w:ascii="Arial" w:hAnsi="Arial" w:cs="Arial"/>
+          <w:sz w:val="24"/>
+          <w:szCs w:val="32"/>
+        </w:rPr>
+      </w:pPr>
+      <w:r>
+        <w:rPr>
+          <w:rFonts w:ascii="Arial" w:hAnsi="Arial" w:cs="Arial"/>
+          <w:sz w:val="24"/>
+          <w:szCs w:val="32"/>
+        </w:rPr>
+        <w:t>Open the Anaconda prompt from the start menu</w:t>
+      </w:r>
+    </w:p>
+    <w:p>
+      <w:pPr>
+        <w:pStyle w:val="ListParagraph"/>
+        <w:numPr>
+          <w:ilvl w:val="1"/>
+          <w:numId w:val="10"/>
+        </w:numPr>
+        <w:rPr>
+          <w:rFonts w:ascii="Arial" w:hAnsi="Arial" w:cs="Arial"/>
+          <w:sz w:val="24"/>
+          <w:szCs w:val="32"/>
+        </w:rPr>
+      </w:pPr>
+      <w:r>
+        <w:rPr>
+          <w:rFonts w:ascii="Arial" w:hAnsi="Arial" w:cs="Arial"/>
+          <w:sz w:val="24"/>
+          <w:szCs w:val="32"/>
+        </w:rPr>
+        <w:t xml:space="preserve">Change directories into the </w:t>
       </w:r>
       <w:proofErr w:type="spellStart"/>
       <w:r>
@@ -2757,8 +3034,539 @@
           <w:sz w:val="24"/>
           <w:szCs w:val="32"/>
         </w:rPr>
-        <w:t>, navigate to core and copy the contents of nets.</w:t>
-      </w:r>
+        <w:t xml:space="preserve"> core using:</w:t>
+      </w:r>
+    </w:p>
+    <w:p>
+      <w:pPr>
+        <w:pStyle w:val="ListParagraph"/>
+        <w:numPr>
+          <w:ilvl w:val="2"/>
+          <w:numId w:val="10"/>
+        </w:numPr>
+        <w:rPr>
+          <w:rFonts w:ascii="Arial" w:hAnsi="Arial" w:cs="Arial"/>
+          <w:sz w:val="24"/>
+          <w:szCs w:val="32"/>
+        </w:rPr>
+      </w:pPr>
+      <w:r>
+        <w:rPr>
+          <w:rFonts w:ascii="Arial" w:hAnsi="Arial" w:cs="Arial"/>
+          <w:sz w:val="24"/>
+          <w:szCs w:val="32"/>
+        </w:rPr>
+        <w:t>cd &lt;install path&gt;\core</w:t>
+      </w:r>
+    </w:p>
+    <w:p>
+      <w:pPr>
+        <w:pStyle w:val="ListParagraph"/>
+        <w:numPr>
+          <w:ilvl w:val="1"/>
+          <w:numId w:val="10"/>
+        </w:numPr>
+        <w:rPr>
+          <w:rFonts w:ascii="Arial" w:hAnsi="Arial" w:cs="Arial"/>
+          <w:sz w:val="24"/>
+          <w:szCs w:val="32"/>
+        </w:rPr>
+      </w:pPr>
+      <w:r>
+        <w:rPr>
+          <w:rFonts w:ascii="Arial" w:hAnsi="Arial" w:cs="Arial"/>
+          <w:sz w:val="24"/>
+          <w:szCs w:val="32"/>
+        </w:rPr>
+        <w:t>Run these commands to install the API:</w:t>
+      </w:r>
+    </w:p>
+    <w:p>
+      <w:pPr>
+        <w:pStyle w:val="ListParagraph"/>
+        <w:numPr>
+          <w:ilvl w:val="2"/>
+          <w:numId w:val="10"/>
+        </w:numPr>
+        <w:rPr>
+          <w:rFonts w:ascii="Arial" w:hAnsi="Arial" w:cs="Arial"/>
+          <w:sz w:val="24"/>
+          <w:szCs w:val="32"/>
+        </w:rPr>
+      </w:pPr>
+      <w:r>
+        <w:rPr>
+          <w:rFonts w:ascii="Arial" w:hAnsi="Arial" w:cs="Arial"/>
+          <w:sz w:val="24"/>
+          <w:szCs w:val="32"/>
+        </w:rPr>
+        <w:t>run python setup.py build</w:t>
+      </w:r>
+    </w:p>
+    <w:p>
+      <w:pPr>
+        <w:pStyle w:val="ListParagraph"/>
+        <w:numPr>
+          <w:ilvl w:val="2"/>
+          <w:numId w:val="10"/>
+        </w:numPr>
+        <w:rPr>
+          <w:rFonts w:ascii="Arial" w:hAnsi="Arial" w:cs="Arial"/>
+          <w:sz w:val="24"/>
+          <w:szCs w:val="32"/>
+        </w:rPr>
+      </w:pPr>
+      <w:r>
+        <w:rPr>
+          <w:rFonts w:ascii="Arial" w:hAnsi="Arial" w:cs="Arial"/>
+          <w:sz w:val="24"/>
+          <w:szCs w:val="32"/>
+        </w:rPr>
+        <w:t>run python setup.py install</w:t>
+      </w:r>
+    </w:p>
+    <w:p>
+      <w:pPr>
+        <w:pStyle w:val="ListParagraph"/>
+        <w:numPr>
+          <w:ilvl w:val="0"/>
+          <w:numId w:val="10"/>
+        </w:numPr>
+        <w:rPr>
+          <w:rFonts w:ascii="Arial" w:hAnsi="Arial" w:cs="Arial"/>
+          <w:sz w:val="24"/>
+          <w:szCs w:val="32"/>
+        </w:rPr>
+      </w:pPr>
+      <w:r>
+        <w:rPr>
+          <w:rFonts w:ascii="Arial" w:hAnsi="Arial" w:cs="Arial"/>
+          <w:sz w:val="24"/>
+          <w:szCs w:val="32"/>
+        </w:rPr>
+        <w:t xml:space="preserve">From </w:t>
+      </w:r>
+      <w:r>
+        <w:rPr>
+          <w:rFonts w:ascii="Arial" w:hAnsi="Arial" w:cs="Arial"/>
+          <w:sz w:val="24"/>
+          <w:szCs w:val="32"/>
+        </w:rPr>
+        <w:t>core</w:t>
+      </w:r>
+      <w:r>
+        <w:rPr>
+          <w:rFonts w:ascii="Arial" w:hAnsi="Arial" w:cs="Arial"/>
+          <w:sz w:val="24"/>
+          <w:szCs w:val="32"/>
+        </w:rPr>
+        <w:t>, copy the contents of nets.</w:t>
+      </w:r>
+    </w:p>
+    <w:p>
+      <w:pPr>
+        <w:pStyle w:val="ListParagraph"/>
+        <w:numPr>
+          <w:ilvl w:val="0"/>
+          <w:numId w:val="10"/>
+        </w:numPr>
+        <w:rPr>
+          <w:rFonts w:ascii="Arial" w:hAnsi="Arial" w:cs="Arial"/>
+          <w:sz w:val="24"/>
+          <w:szCs w:val="32"/>
+        </w:rPr>
+      </w:pPr>
+      <w:r>
+        <w:rPr>
+          <w:rFonts w:ascii="Arial" w:hAnsi="Arial" w:cs="Arial"/>
+          <w:sz w:val="24"/>
+          <w:szCs w:val="32"/>
+        </w:rPr>
+        <w:t xml:space="preserve">Navigate to your Anaconda3 folder, going to: </w:t>
+      </w:r>
+    </w:p>
+    <w:p>
+      <w:pPr>
+        <w:pStyle w:val="ListParagraph"/>
+        <w:numPr>
+          <w:ilvl w:val="1"/>
+          <w:numId w:val="10"/>
+        </w:numPr>
+        <w:rPr>
+          <w:rFonts w:ascii="Arial" w:hAnsi="Arial" w:cs="Arial"/>
+          <w:sz w:val="24"/>
+          <w:szCs w:val="32"/>
+        </w:rPr>
+      </w:pPr>
+      <w:r>
+        <w:rPr>
+          <w:rFonts w:ascii="Arial" w:hAnsi="Arial" w:cs="Arial"/>
+          <w:sz w:val="24"/>
+          <w:szCs w:val="32"/>
+        </w:rPr>
+        <w:t>&lt;install path&gt;\</w:t>
+      </w:r>
+      <w:r>
+        <w:rPr>
+          <w:rFonts w:ascii="Arial" w:hAnsi="Arial" w:cs="Arial"/>
+          <w:sz w:val="24"/>
+          <w:szCs w:val="32"/>
+        </w:rPr>
+        <w:t>envs\tensorflowGPU\Lib\site-packages\object_detection-0.1-py3.6.egg</w:t>
+      </w:r>
+    </w:p>
+    <w:p>
+      <w:pPr>
+        <w:pStyle w:val="ListParagraph"/>
+        <w:numPr>
+          <w:ilvl w:val="0"/>
+          <w:numId w:val="10"/>
+        </w:numPr>
+        <w:rPr>
+          <w:rFonts w:ascii="Arial" w:hAnsi="Arial" w:cs="Arial"/>
+          <w:sz w:val="24"/>
+          <w:szCs w:val="32"/>
+        </w:rPr>
+      </w:pPr>
+      <w:r>
+        <w:rPr>
+          <w:rFonts w:ascii="Arial" w:hAnsi="Arial" w:cs="Arial"/>
+          <w:sz w:val="24"/>
+          <w:szCs w:val="32"/>
+        </w:rPr>
+        <w:t>Paste the contents of nets there.</w:t>
+      </w:r>
+    </w:p>
+    <w:p>
+      <w:pPr>
+        <w:pStyle w:val="ListParagraph"/>
+        <w:numPr>
+          <w:ilvl w:val="0"/>
+          <w:numId w:val="10"/>
+        </w:numPr>
+        <w:rPr>
+          <w:rFonts w:ascii="Arial" w:hAnsi="Arial" w:cs="Arial"/>
+          <w:sz w:val="24"/>
+          <w:szCs w:val="32"/>
+        </w:rPr>
+      </w:pPr>
+      <w:r>
+        <w:rPr>
+          <w:rFonts w:ascii="Arial" w:hAnsi="Arial" w:cs="Arial"/>
+          <w:sz w:val="24"/>
+          <w:szCs w:val="32"/>
+        </w:rPr>
+        <w:t xml:space="preserve">Navigate (cd) back to the </w:t>
+      </w:r>
+      <w:proofErr w:type="spellStart"/>
+      <w:r>
+        <w:rPr>
+          <w:rFonts w:ascii="Arial" w:hAnsi="Arial" w:cs="Arial"/>
+          <w:sz w:val="24"/>
+          <w:szCs w:val="32"/>
+        </w:rPr>
+        <w:t>OpenUVF</w:t>
+      </w:r>
+      <w:proofErr w:type="spellEnd"/>
+      <w:r>
+        <w:rPr>
+          <w:rFonts w:ascii="Arial" w:hAnsi="Arial" w:cs="Arial"/>
+          <w:sz w:val="24"/>
+          <w:szCs w:val="32"/>
+        </w:rPr>
+        <w:t xml:space="preserve"> folder.</w:t>
+      </w:r>
+    </w:p>
+    <w:p>
+      <w:pPr>
+        <w:pStyle w:val="ListParagraph"/>
+        <w:numPr>
+          <w:ilvl w:val="0"/>
+          <w:numId w:val="10"/>
+        </w:numPr>
+        <w:rPr>
+          <w:rFonts w:ascii="Arial" w:hAnsi="Arial" w:cs="Arial"/>
+          <w:sz w:val="24"/>
+          <w:szCs w:val="32"/>
+        </w:rPr>
+      </w:pPr>
+      <w:r>
+        <w:rPr>
+          <w:rFonts w:ascii="Arial" w:hAnsi="Arial" w:cs="Arial"/>
+          <w:sz w:val="24"/>
+          <w:szCs w:val="32"/>
+        </w:rPr>
+        <w:t xml:space="preserve">If not active, activate your </w:t>
+      </w:r>
+      <w:proofErr w:type="spellStart"/>
+      <w:r>
+        <w:rPr>
+          <w:rFonts w:ascii="Arial" w:hAnsi="Arial" w:cs="Arial"/>
+          <w:sz w:val="24"/>
+          <w:szCs w:val="32"/>
+        </w:rPr>
+        <w:t>tensorflow</w:t>
+      </w:r>
+      <w:proofErr w:type="spellEnd"/>
+      <w:r>
+        <w:rPr>
+          <w:rFonts w:ascii="Arial" w:hAnsi="Arial" w:cs="Arial"/>
+          <w:sz w:val="24"/>
+          <w:szCs w:val="32"/>
+        </w:rPr>
+        <w:t xml:space="preserve"> environment using:</w:t>
+      </w:r>
+    </w:p>
+    <w:p>
+      <w:pPr>
+        <w:pStyle w:val="ListParagraph"/>
+        <w:numPr>
+          <w:ilvl w:val="1"/>
+          <w:numId w:val="10"/>
+        </w:numPr>
+        <w:rPr>
+          <w:rFonts w:ascii="Arial" w:hAnsi="Arial" w:cs="Arial"/>
+          <w:sz w:val="24"/>
+          <w:szCs w:val="32"/>
+        </w:rPr>
+      </w:pPr>
+      <w:r>
+        <w:rPr>
+          <w:rFonts w:ascii="Arial" w:hAnsi="Arial" w:cs="Arial"/>
+          <w:sz w:val="24"/>
+          <w:szCs w:val="32"/>
+        </w:rPr>
+        <w:t xml:space="preserve">activate </w:t>
+      </w:r>
+      <w:proofErr w:type="spellStart"/>
+      <w:r>
+        <w:rPr>
+          <w:rFonts w:ascii="Arial" w:hAnsi="Arial" w:cs="Arial"/>
+          <w:sz w:val="24"/>
+          <w:szCs w:val="32"/>
+        </w:rPr>
+        <w:t>tensorflowGPU</w:t>
+      </w:r>
+      <w:proofErr w:type="spellEnd"/>
+    </w:p>
+    <w:p>
+      <w:pPr>
+        <w:pStyle w:val="ListParagraph"/>
+        <w:numPr>
+          <w:ilvl w:val="0"/>
+          <w:numId w:val="10"/>
+        </w:numPr>
+        <w:rPr>
+          <w:rFonts w:ascii="Arial" w:hAnsi="Arial" w:cs="Arial"/>
+          <w:sz w:val="24"/>
+          <w:szCs w:val="32"/>
+        </w:rPr>
+      </w:pPr>
+      <w:r>
+        <w:rPr>
+          <w:rFonts w:ascii="Arial" w:hAnsi="Arial" w:cs="Arial"/>
+          <w:sz w:val="24"/>
+          <w:szCs w:val="32"/>
+        </w:rPr>
+        <w:t xml:space="preserve">Open </w:t>
+      </w:r>
+      <w:proofErr w:type="spellStart"/>
+      <w:r>
+        <w:rPr>
+          <w:rFonts w:ascii="Arial" w:hAnsi="Arial" w:cs="Arial"/>
+          <w:sz w:val="24"/>
+          <w:szCs w:val="32"/>
+        </w:rPr>
+        <w:t>jupyter</w:t>
+      </w:r>
+      <w:proofErr w:type="spellEnd"/>
+      <w:r>
+        <w:rPr>
+          <w:rFonts w:ascii="Arial" w:hAnsi="Arial" w:cs="Arial"/>
+          <w:sz w:val="24"/>
+          <w:szCs w:val="32"/>
+        </w:rPr>
+        <w:t xml:space="preserve"> using:</w:t>
+      </w:r>
+    </w:p>
+    <w:p>
+      <w:pPr>
+        <w:pStyle w:val="ListParagraph"/>
+        <w:numPr>
+          <w:ilvl w:val="1"/>
+          <w:numId w:val="10"/>
+        </w:numPr>
+        <w:rPr>
+          <w:rFonts w:ascii="Arial" w:hAnsi="Arial" w:cs="Arial"/>
+          <w:sz w:val="24"/>
+          <w:szCs w:val="32"/>
+        </w:rPr>
+      </w:pPr>
+      <w:proofErr w:type="spellStart"/>
+      <w:r>
+        <w:rPr>
+          <w:rFonts w:ascii="Arial" w:hAnsi="Arial" w:cs="Arial"/>
+          <w:sz w:val="24"/>
+          <w:szCs w:val="32"/>
+        </w:rPr>
+        <w:t>jupyter</w:t>
+      </w:r>
+      <w:proofErr w:type="spellEnd"/>
+      <w:r>
+        <w:rPr>
+          <w:rFonts w:ascii="Arial" w:hAnsi="Arial" w:cs="Arial"/>
+          <w:sz w:val="24"/>
+          <w:szCs w:val="32"/>
+        </w:rPr>
+        <w:t xml:space="preserve"> notebook</w:t>
+      </w:r>
+    </w:p>
+    <w:p>
+      <w:pPr>
+        <w:pStyle w:val="ListParagraph"/>
+        <w:numPr>
+          <w:ilvl w:val="0"/>
+          <w:numId w:val="10"/>
+        </w:numPr>
+        <w:rPr>
+          <w:rFonts w:ascii="Arial" w:hAnsi="Arial" w:cs="Arial"/>
+          <w:sz w:val="24"/>
+          <w:szCs w:val="32"/>
+        </w:rPr>
+      </w:pPr>
+      <w:proofErr w:type="spellStart"/>
+      <w:r>
+        <w:rPr>
+          <w:rFonts w:ascii="Arial" w:hAnsi="Arial" w:cs="Arial"/>
+          <w:sz w:val="24"/>
+          <w:szCs w:val="32"/>
+        </w:rPr>
+        <w:lastRenderedPageBreak/>
+        <w:t>Jupyter</w:t>
+      </w:r>
+      <w:proofErr w:type="spellEnd"/>
+      <w:r>
+        <w:rPr>
+          <w:rFonts w:ascii="Arial" w:hAnsi="Arial" w:cs="Arial"/>
+          <w:sz w:val="24"/>
+          <w:szCs w:val="32"/>
+        </w:rPr>
+        <w:t xml:space="preserve"> will open in your default web browser and show the contents of the </w:t>
+      </w:r>
+      <w:proofErr w:type="spellStart"/>
+      <w:r>
+        <w:rPr>
+          <w:rFonts w:ascii="Arial" w:hAnsi="Arial" w:cs="Arial"/>
+          <w:sz w:val="24"/>
+          <w:szCs w:val="32"/>
+        </w:rPr>
+        <w:t>OpenUVF</w:t>
+      </w:r>
+      <w:proofErr w:type="spellEnd"/>
+      <w:r>
+        <w:rPr>
+          <w:rFonts w:ascii="Arial" w:hAnsi="Arial" w:cs="Arial"/>
+          <w:sz w:val="24"/>
+          <w:szCs w:val="32"/>
+        </w:rPr>
+        <w:t xml:space="preserve"> folder.</w:t>
+      </w:r>
+    </w:p>
+    <w:p>
+      <w:pPr>
+        <w:pStyle w:val="ListParagraph"/>
+        <w:numPr>
+          <w:ilvl w:val="0"/>
+          <w:numId w:val="10"/>
+        </w:numPr>
+        <w:rPr>
+          <w:rFonts w:ascii="Arial" w:hAnsi="Arial" w:cs="Arial"/>
+          <w:sz w:val="24"/>
+          <w:szCs w:val="32"/>
+        </w:rPr>
+      </w:pPr>
+      <w:r>
+        <w:rPr>
+          <w:rFonts w:ascii="Arial" w:hAnsi="Arial" w:cs="Arial"/>
+          <w:sz w:val="24"/>
+          <w:szCs w:val="32"/>
+        </w:rPr>
+        <w:t xml:space="preserve">Open the </w:t>
+      </w:r>
+      <w:proofErr w:type="spellStart"/>
+      <w:proofErr w:type="gramStart"/>
+      <w:r>
+        <w:rPr>
+          <w:rFonts w:ascii="Arial" w:hAnsi="Arial" w:cs="Arial"/>
+          <w:sz w:val="24"/>
+          <w:szCs w:val="32"/>
+        </w:rPr>
+        <w:t>detection.ipynb</w:t>
+      </w:r>
+      <w:proofErr w:type="spellEnd"/>
+      <w:proofErr w:type="gramEnd"/>
+      <w:r>
+        <w:rPr>
+          <w:rFonts w:ascii="Arial" w:hAnsi="Arial" w:cs="Arial"/>
+          <w:sz w:val="24"/>
+          <w:szCs w:val="32"/>
+        </w:rPr>
+        <w:t xml:space="preserve"> file</w:t>
+      </w:r>
+    </w:p>
+    <w:p>
+      <w:pPr>
+        <w:pStyle w:val="ListParagraph"/>
+        <w:numPr>
+          <w:ilvl w:val="0"/>
+          <w:numId w:val="10"/>
+        </w:numPr>
+        <w:rPr>
+          <w:rFonts w:ascii="Arial" w:hAnsi="Arial" w:cs="Arial"/>
+          <w:sz w:val="24"/>
+          <w:szCs w:val="32"/>
+        </w:rPr>
+      </w:pPr>
+      <w:r>
+        <w:rPr>
+          <w:rFonts w:ascii="Arial" w:hAnsi="Arial" w:cs="Arial"/>
+          <w:sz w:val="24"/>
+          <w:szCs w:val="32"/>
+        </w:rPr>
+        <w:t>From “Cell,” select “Run All”</w:t>
+      </w:r>
+    </w:p>
+    <w:p>
+      <w:pPr>
+        <w:pStyle w:val="ListParagraph"/>
+        <w:numPr>
+          <w:ilvl w:val="0"/>
+          <w:numId w:val="10"/>
+        </w:numPr>
+        <w:rPr>
+          <w:rFonts w:ascii="Arial" w:hAnsi="Arial" w:cs="Arial"/>
+          <w:sz w:val="24"/>
+          <w:szCs w:val="32"/>
+        </w:rPr>
+      </w:pPr>
+      <w:r>
+        <w:rPr>
+          <w:rFonts w:ascii="Arial" w:hAnsi="Arial" w:cs="Arial"/>
+          <w:sz w:val="24"/>
+          <w:szCs w:val="32"/>
+        </w:rPr>
+        <w:t>If everything is properly setup, the script will run and output an image in the outputs folder.</w:t>
+      </w:r>
+    </w:p>
+    <w:p>
+      <w:pPr>
+        <w:ind w:left="1080"/>
+        <w:rPr>
+          <w:rFonts w:ascii="Arial" w:hAnsi="Arial" w:cs="Arial"/>
+          <w:sz w:val="24"/>
+          <w:szCs w:val="32"/>
+        </w:rPr>
+      </w:pPr>
     </w:p>
     <w:p>
       <w:pPr>
@@ -2786,7 +3594,7 @@
         </w:rPr>
         <w:t xml:space="preserve">Install contextlib2 </w:t>
       </w:r>
-      <w:hyperlink r:id="rId12" w:history="1">
+      <w:hyperlink r:id="rId13" w:history="1">
         <w:r>
           <w:rPr>
             <w:rStyle w:val="Hyperlink"/>
@@ -2885,7 +3693,7 @@
         </w:rPr>
         <w:t xml:space="preserve"> C++ Build tools, available here: </w:t>
       </w:r>
-      <w:hyperlink r:id="rId13" w:history="1">
+      <w:hyperlink r:id="rId14" w:history="1">
         <w:r>
           <w:rPr>
             <w:rStyle w:val="Hyperlink"/>
@@ -2967,30 +3775,20 @@
       <w:pPr>
         <w:rPr>
           <w:rFonts w:ascii="Arial" w:hAnsi="Arial" w:cs="Arial"/>
-          <w:sz w:val="24"/>
-          <w:szCs w:val="32"/>
-        </w:rPr>
-      </w:pPr>
-    </w:p>
-    <w:p>
-      <w:pPr>
-        <w:rPr>
-          <w:rFonts w:ascii="Arial" w:hAnsi="Arial" w:cs="Arial"/>
           <w:b/>
           <w:sz w:val="28"/>
           <w:szCs w:val="32"/>
         </w:rPr>
       </w:pPr>
-    </w:p>
-    <w:p>
-      <w:pPr>
+      <w:r>
         <w:rPr>
           <w:rFonts w:ascii="Arial" w:hAnsi="Arial" w:cs="Arial"/>
           <w:b/>
           <w:sz w:val="28"/>
           <w:szCs w:val="32"/>
         </w:rPr>
-      </w:pPr>
+        <w:t>Debugging</w:t>
+      </w:r>
     </w:p>
     <w:p>
       <w:pPr>
@@ -3004,39 +3802,270 @@
     </w:p>
     <w:p>
       <w:pPr>
+        <w:pStyle w:val="ListParagraph"/>
+        <w:numPr>
+          <w:ilvl w:val="0"/>
+          <w:numId w:val="13"/>
+        </w:numPr>
         <w:rPr>
           <w:rFonts w:ascii="Arial" w:hAnsi="Arial" w:cs="Arial"/>
           <w:b/>
-          <w:sz w:val="28"/>
-          <w:szCs w:val="32"/>
-        </w:rPr>
-      </w:pPr>
+          <w:sz w:val="24"/>
+          <w:szCs w:val="32"/>
+        </w:rPr>
+      </w:pPr>
+      <w:proofErr w:type="spellStart"/>
       <w:r>
         <w:rPr>
           <w:rFonts w:ascii="Arial" w:hAnsi="Arial" w:cs="Arial"/>
           <w:b/>
-          <w:sz w:val="28"/>
-          <w:szCs w:val="32"/>
-        </w:rPr>
-        <w:t>Debugging</w:t>
-      </w:r>
-    </w:p>
-    <w:p>
-      <w:pPr>
+          <w:sz w:val="24"/>
+          <w:szCs w:val="32"/>
+        </w:rPr>
+        <w:t>Tensorflow</w:t>
+      </w:r>
+      <w:proofErr w:type="spellEnd"/>
+      <w:r>
         <w:rPr>
           <w:rFonts w:ascii="Arial" w:hAnsi="Arial" w:cs="Arial"/>
           <w:b/>
-          <w:sz w:val="28"/>
-          <w:szCs w:val="32"/>
-        </w:rPr>
-      </w:pPr>
+          <w:sz w:val="24"/>
+          <w:szCs w:val="32"/>
+        </w:rPr>
+        <w:t xml:space="preserve"> failed to load native </w:t>
+      </w:r>
+      <w:proofErr w:type="spellStart"/>
+      <w:r>
+        <w:rPr>
+          <w:rFonts w:ascii="Arial" w:hAnsi="Arial" w:cs="Arial"/>
+          <w:b/>
+          <w:sz w:val="24"/>
+          <w:szCs w:val="32"/>
+        </w:rPr>
+        <w:t>tensorflow</w:t>
+      </w:r>
+      <w:proofErr w:type="spellEnd"/>
+      <w:r>
+        <w:rPr>
+          <w:rFonts w:ascii="Arial" w:hAnsi="Arial" w:cs="Arial"/>
+          <w:b/>
+          <w:sz w:val="24"/>
+          <w:szCs w:val="32"/>
+        </w:rPr>
+        <w:t xml:space="preserve"> runtime</w:t>
+      </w:r>
+      <w:r>
+        <w:rPr>
+          <w:rFonts w:ascii="Arial" w:hAnsi="Arial" w:cs="Arial"/>
+          <w:b/>
+          <w:sz w:val="24"/>
+          <w:szCs w:val="32"/>
+        </w:rPr>
+        <w:t xml:space="preserve"> (Import Error: DLL load failed: The specified module could not be found)</w:t>
+      </w:r>
+    </w:p>
+    <w:p>
+      <w:pPr>
+        <w:pStyle w:val="ListParagraph"/>
+        <w:numPr>
+          <w:ilvl w:val="1"/>
+          <w:numId w:val="13"/>
+        </w:numPr>
+        <w:rPr>
+          <w:rFonts w:ascii="Arial" w:hAnsi="Arial" w:cs="Arial"/>
+          <w:sz w:val="24"/>
+          <w:szCs w:val="32"/>
+        </w:rPr>
+      </w:pPr>
+      <w:r>
+        <w:rPr>
+          <w:rFonts w:ascii="Arial" w:hAnsi="Arial" w:cs="Arial"/>
+          <w:sz w:val="24"/>
+          <w:szCs w:val="32"/>
+        </w:rPr>
+        <w:t xml:space="preserve">Problem: When using your </w:t>
+      </w:r>
+      <w:proofErr w:type="spellStart"/>
+      <w:r>
+        <w:rPr>
+          <w:rFonts w:ascii="Arial" w:hAnsi="Arial" w:cs="Arial"/>
+          <w:sz w:val="24"/>
+          <w:szCs w:val="32"/>
+        </w:rPr>
+        <w:t>tensorflowGPU</w:t>
+      </w:r>
+      <w:proofErr w:type="spellEnd"/>
+      <w:r>
+        <w:rPr>
+          <w:rFonts w:ascii="Arial" w:hAnsi="Arial" w:cs="Arial"/>
+          <w:sz w:val="24"/>
+          <w:szCs w:val="32"/>
+        </w:rPr>
+        <w:t xml:space="preserve"> environment, importing </w:t>
+      </w:r>
+      <w:proofErr w:type="spellStart"/>
+      <w:r>
+        <w:rPr>
+          <w:rFonts w:ascii="Arial" w:hAnsi="Arial" w:cs="Arial"/>
+          <w:sz w:val="24"/>
+          <w:szCs w:val="32"/>
+        </w:rPr>
+        <w:t>tensorflow</w:t>
+      </w:r>
+      <w:proofErr w:type="spellEnd"/>
+      <w:r>
+        <w:rPr>
+          <w:rFonts w:ascii="Arial" w:hAnsi="Arial" w:cs="Arial"/>
+          <w:sz w:val="24"/>
+          <w:szCs w:val="32"/>
+        </w:rPr>
+        <w:t xml:space="preserve"> causes this. This is caused by windows now being able to find the </w:t>
+      </w:r>
+      <w:proofErr w:type="spellStart"/>
+      <w:r>
+        <w:rPr>
+          <w:rFonts w:ascii="Arial" w:hAnsi="Arial" w:cs="Arial"/>
+          <w:sz w:val="24"/>
+          <w:szCs w:val="32"/>
+        </w:rPr>
+        <w:t>cuDNN</w:t>
+      </w:r>
+      <w:proofErr w:type="spellEnd"/>
+      <w:r>
+        <w:rPr>
+          <w:rFonts w:ascii="Arial" w:hAnsi="Arial" w:cs="Arial"/>
+          <w:sz w:val="24"/>
+          <w:szCs w:val="32"/>
+        </w:rPr>
+        <w:t xml:space="preserve"> DLL in your CUDA/v9.0 folder.</w:t>
+      </w:r>
+    </w:p>
+    <w:p>
+      <w:pPr>
+        <w:pStyle w:val="ListParagraph"/>
+        <w:numPr>
+          <w:ilvl w:val="1"/>
+          <w:numId w:val="13"/>
+        </w:numPr>
+        <w:rPr>
+          <w:rFonts w:ascii="Arial" w:hAnsi="Arial" w:cs="Arial"/>
+          <w:sz w:val="24"/>
+          <w:szCs w:val="32"/>
+        </w:rPr>
+      </w:pPr>
+      <w:r>
+        <w:rPr>
+          <w:rFonts w:ascii="Arial" w:hAnsi="Arial" w:cs="Arial"/>
+          <w:sz w:val="24"/>
+          <w:szCs w:val="32"/>
+        </w:rPr>
+        <w:t xml:space="preserve">Solution: </w:t>
+      </w:r>
+    </w:p>
+    <w:p>
+      <w:pPr>
+        <w:pStyle w:val="ListParagraph"/>
+        <w:numPr>
+          <w:ilvl w:val="2"/>
+          <w:numId w:val="13"/>
+        </w:numPr>
+        <w:rPr>
+          <w:rFonts w:ascii="Arial" w:hAnsi="Arial" w:cs="Arial"/>
+          <w:sz w:val="24"/>
+          <w:szCs w:val="32"/>
+        </w:rPr>
+      </w:pPr>
+      <w:r>
+        <w:rPr>
+          <w:rFonts w:ascii="Arial" w:hAnsi="Arial" w:cs="Arial"/>
+          <w:sz w:val="24"/>
+          <w:szCs w:val="32"/>
+        </w:rPr>
+        <w:t xml:space="preserve">Check that the </w:t>
+      </w:r>
+      <w:proofErr w:type="spellStart"/>
+      <w:r>
+        <w:rPr>
+          <w:rFonts w:ascii="Arial" w:hAnsi="Arial" w:cs="Arial"/>
+          <w:sz w:val="24"/>
+          <w:szCs w:val="32"/>
+        </w:rPr>
+        <w:t>cuDNN</w:t>
+      </w:r>
+      <w:proofErr w:type="spellEnd"/>
+      <w:r>
+        <w:rPr>
+          <w:rFonts w:ascii="Arial" w:hAnsi="Arial" w:cs="Arial"/>
+          <w:sz w:val="24"/>
+          <w:szCs w:val="32"/>
+        </w:rPr>
+        <w:t xml:space="preserve"> bin folder (CUDA\v9.0\</w:t>
+      </w:r>
+      <w:proofErr w:type="spellStart"/>
+      <w:r>
+        <w:rPr>
+          <w:rFonts w:ascii="Arial" w:hAnsi="Arial" w:cs="Arial"/>
+          <w:sz w:val="24"/>
+          <w:szCs w:val="32"/>
+        </w:rPr>
+        <w:t>cuda</w:t>
+      </w:r>
+      <w:proofErr w:type="spellEnd"/>
+      <w:r>
+        <w:rPr>
+          <w:rFonts w:ascii="Arial" w:hAnsi="Arial" w:cs="Arial"/>
+          <w:sz w:val="24"/>
+          <w:szCs w:val="32"/>
+        </w:rPr>
+        <w:t>\bin) was saved when you added it to your system path variable. If it appears, restart, check again, and add it if it is missing.</w:t>
+      </w:r>
+    </w:p>
+    <w:p>
+      <w:pPr>
+        <w:pStyle w:val="ListParagraph"/>
+        <w:numPr>
+          <w:ilvl w:val="2"/>
+          <w:numId w:val="13"/>
+        </w:numPr>
+        <w:rPr>
+          <w:rFonts w:ascii="Arial" w:hAnsi="Arial" w:cs="Arial"/>
+          <w:sz w:val="24"/>
+          <w:szCs w:val="32"/>
+        </w:rPr>
+      </w:pPr>
+      <w:r>
+        <w:rPr>
+          <w:rFonts w:ascii="Arial" w:hAnsi="Arial" w:cs="Arial"/>
+          <w:sz w:val="24"/>
+          <w:szCs w:val="32"/>
+        </w:rPr>
+        <w:t xml:space="preserve">The version of the CUDA toolkit and the </w:t>
+      </w:r>
+      <w:proofErr w:type="spellStart"/>
+      <w:r>
+        <w:rPr>
+          <w:rFonts w:ascii="Arial" w:hAnsi="Arial" w:cs="Arial"/>
+          <w:sz w:val="24"/>
+          <w:szCs w:val="32"/>
+        </w:rPr>
+        <w:t>cuDNN</w:t>
+      </w:r>
+      <w:proofErr w:type="spellEnd"/>
+      <w:r>
+        <w:rPr>
+          <w:rFonts w:ascii="Arial" w:hAnsi="Arial" w:cs="Arial"/>
+          <w:sz w:val="24"/>
+          <w:szCs w:val="32"/>
+        </w:rPr>
+        <w:t xml:space="preserve"> you installed may not be supported. Try reverting to older versions or progressing to newer versions.</w:t>
+      </w:r>
     </w:p>
     <w:p>
       <w:pPr>
         <w:pStyle w:val="ListParagraph"/>
         <w:numPr>
           <w:ilvl w:val="0"/>
-          <w:numId w:val="5"/>
+          <w:numId w:val="13"/>
         </w:numPr>
         <w:rPr>
           <w:rFonts w:ascii="Arial" w:hAnsi="Arial" w:cs="Arial"/>
@@ -3053,18 +4082,197 @@
           <w:sz w:val="24"/>
           <w:szCs w:val="32"/>
         </w:rPr>
+        <w:t>Module</w:t>
+      </w:r>
+      <w:r>
+        <w:rPr>
+          <w:rFonts w:ascii="Arial" w:hAnsi="Arial" w:cs="Arial"/>
+          <w:b/>
+          <w:sz w:val="24"/>
+          <w:szCs w:val="32"/>
+        </w:rPr>
+        <w:t>NotFoundError</w:t>
+      </w:r>
+      <w:proofErr w:type="spellEnd"/>
+      <w:r>
+        <w:rPr>
+          <w:rFonts w:ascii="Arial" w:hAnsi="Arial" w:cs="Arial"/>
+          <w:b/>
+          <w:sz w:val="24"/>
+          <w:szCs w:val="32"/>
+        </w:rPr>
+        <w:t>: No module named ‘object detection’:</w:t>
+      </w:r>
+    </w:p>
+    <w:p>
+      <w:pPr>
+        <w:pStyle w:val="ListParagraph"/>
+        <w:numPr>
+          <w:ilvl w:val="1"/>
+          <w:numId w:val="13"/>
+        </w:numPr>
+        <w:rPr>
+          <w:rFonts w:ascii="Arial" w:hAnsi="Arial" w:cs="Arial"/>
+          <w:sz w:val="24"/>
+          <w:szCs w:val="32"/>
+        </w:rPr>
+      </w:pPr>
+      <w:r>
+        <w:rPr>
+          <w:rFonts w:ascii="Arial" w:hAnsi="Arial" w:cs="Arial"/>
+          <w:sz w:val="24"/>
+          <w:szCs w:val="32"/>
+        </w:rPr>
+        <w:t>Open anaconda prompt</w:t>
+      </w:r>
+    </w:p>
+    <w:p>
+      <w:pPr>
+        <w:pStyle w:val="ListParagraph"/>
+        <w:numPr>
+          <w:ilvl w:val="1"/>
+          <w:numId w:val="13"/>
+        </w:numPr>
+        <w:rPr>
+          <w:rFonts w:ascii="Arial" w:hAnsi="Arial" w:cs="Arial"/>
+          <w:sz w:val="24"/>
+          <w:szCs w:val="32"/>
+        </w:rPr>
+      </w:pPr>
+      <w:r>
+        <w:rPr>
+          <w:rFonts w:ascii="Arial" w:hAnsi="Arial" w:cs="Arial"/>
+          <w:sz w:val="24"/>
+          <w:szCs w:val="32"/>
+        </w:rPr>
+        <w:t xml:space="preserve">Activate your </w:t>
+      </w:r>
+      <w:proofErr w:type="spellStart"/>
+      <w:r>
+        <w:rPr>
+          <w:rFonts w:ascii="Arial" w:hAnsi="Arial" w:cs="Arial"/>
+          <w:sz w:val="24"/>
+          <w:szCs w:val="32"/>
+        </w:rPr>
+        <w:t>tensorflow</w:t>
+      </w:r>
+      <w:proofErr w:type="spellEnd"/>
+      <w:r>
+        <w:rPr>
+          <w:rFonts w:ascii="Arial" w:hAnsi="Arial" w:cs="Arial"/>
+          <w:sz w:val="24"/>
+          <w:szCs w:val="32"/>
+        </w:rPr>
+        <w:t xml:space="preserve"> environment</w:t>
+      </w:r>
+    </w:p>
+    <w:p>
+      <w:pPr>
+        <w:pStyle w:val="ListParagraph"/>
+        <w:numPr>
+          <w:ilvl w:val="1"/>
+          <w:numId w:val="13"/>
+        </w:numPr>
+        <w:rPr>
+          <w:rFonts w:ascii="Arial" w:hAnsi="Arial" w:cs="Arial"/>
+          <w:sz w:val="24"/>
+          <w:szCs w:val="32"/>
+        </w:rPr>
+      </w:pPr>
+      <w:r>
+        <w:rPr>
+          <w:rFonts w:ascii="Arial" w:hAnsi="Arial" w:cs="Arial"/>
+          <w:sz w:val="24"/>
+          <w:szCs w:val="32"/>
+        </w:rPr>
+        <w:t xml:space="preserve">cd into </w:t>
+      </w:r>
+      <w:proofErr w:type="spellStart"/>
+      <w:r>
+        <w:rPr>
+          <w:rFonts w:ascii="Arial" w:hAnsi="Arial" w:cs="Arial"/>
+          <w:sz w:val="24"/>
+          <w:szCs w:val="32"/>
+        </w:rPr>
         <w:t>Tensorflow</w:t>
       </w:r>
       <w:proofErr w:type="spellEnd"/>
       <w:r>
         <w:rPr>
           <w:rFonts w:ascii="Arial" w:hAnsi="Arial" w:cs="Arial"/>
+          <w:sz w:val="24"/>
+          <w:szCs w:val="32"/>
+        </w:rPr>
+        <w:t>/research</w:t>
+      </w:r>
+    </w:p>
+    <w:p>
+      <w:pPr>
+        <w:pStyle w:val="ListParagraph"/>
+        <w:numPr>
+          <w:ilvl w:val="1"/>
+          <w:numId w:val="13"/>
+        </w:numPr>
+        <w:rPr>
+          <w:rFonts w:ascii="Arial" w:hAnsi="Arial" w:cs="Arial"/>
+          <w:sz w:val="24"/>
+          <w:szCs w:val="32"/>
+        </w:rPr>
+      </w:pPr>
+      <w:r>
+        <w:rPr>
+          <w:rFonts w:ascii="Arial" w:hAnsi="Arial" w:cs="Arial"/>
+          <w:sz w:val="24"/>
+          <w:szCs w:val="32"/>
+        </w:rPr>
+        <w:lastRenderedPageBreak/>
+        <w:t xml:space="preserve">run python setup.py </w:t>
+      </w:r>
+      <w:r>
+        <w:rPr>
+          <w:rFonts w:ascii="Arial" w:hAnsi="Arial" w:cs="Arial"/>
+          <w:sz w:val="24"/>
+          <w:szCs w:val="32"/>
+        </w:rPr>
+        <w:t>build</w:t>
+      </w:r>
+    </w:p>
+    <w:p>
+      <w:pPr>
+        <w:pStyle w:val="ListParagraph"/>
+        <w:numPr>
+          <w:ilvl w:val="1"/>
+          <w:numId w:val="13"/>
+        </w:numPr>
+        <w:rPr>
+          <w:rFonts w:ascii="Arial" w:hAnsi="Arial" w:cs="Arial"/>
+          <w:sz w:val="24"/>
+          <w:szCs w:val="32"/>
+        </w:rPr>
+      </w:pPr>
+      <w:r>
+        <w:rPr>
+          <w:rFonts w:ascii="Arial" w:hAnsi="Arial" w:cs="Arial"/>
+          <w:sz w:val="24"/>
+          <w:szCs w:val="32"/>
+        </w:rPr>
+        <w:t>run python setup.py install</w:t>
+      </w:r>
+    </w:p>
+    <w:p>
+      <w:pPr>
+        <w:pStyle w:val="ListParagraph"/>
+        <w:numPr>
+          <w:ilvl w:val="0"/>
+          <w:numId w:val="13"/>
+        </w:numPr>
+        <w:rPr>
+          <w:rFonts w:ascii="Arial" w:hAnsi="Arial" w:cs="Arial"/>
           <w:b/>
           <w:sz w:val="24"/>
           <w:szCs w:val="32"/>
         </w:rPr>
-        <w:t xml:space="preserve"> failed to load native </w:t>
-      </w:r>
+      </w:pPr>
       <w:proofErr w:type="spellStart"/>
       <w:r>
         <w:rPr>
@@ -3073,7 +4281,7 @@
           <w:sz w:val="24"/>
           <w:szCs w:val="32"/>
         </w:rPr>
-        <w:t>tensorflow</w:t>
+        <w:t>ModuleNotFoundError</w:t>
       </w:r>
       <w:proofErr w:type="spellEnd"/>
       <w:r>
@@ -3083,16 +4291,297 @@
           <w:sz w:val="24"/>
           <w:szCs w:val="32"/>
         </w:rPr>
-        <w:t xml:space="preserve"> runtime</w:t>
-      </w:r>
-      <w:r>
+        <w:t xml:space="preserve">: No module named ‘nets’: </w:t>
+      </w:r>
+    </w:p>
+    <w:p>
+      <w:pPr>
+        <w:pStyle w:val="ListParagraph"/>
+        <w:numPr>
+          <w:ilvl w:val="1"/>
+          <w:numId w:val="13"/>
+        </w:numPr>
+        <w:rPr>
+          <w:rFonts w:ascii="Arial" w:hAnsi="Arial" w:cs="Arial"/>
+          <w:sz w:val="24"/>
+          <w:szCs w:val="32"/>
+        </w:rPr>
+      </w:pPr>
+      <w:r>
+        <w:rPr>
+          <w:rFonts w:ascii="Arial" w:hAnsi="Arial" w:cs="Arial"/>
+          <w:sz w:val="24"/>
+          <w:szCs w:val="32"/>
+        </w:rPr>
+        <w:t>Problem:</w:t>
+      </w:r>
+      <w:r>
+        <w:rPr>
+          <w:rFonts w:ascii="Arial" w:hAnsi="Arial" w:cs="Arial"/>
+          <w:sz w:val="24"/>
+          <w:szCs w:val="32"/>
+        </w:rPr>
+        <w:t xml:space="preserve"> The system cannot find the code from nets that is referenced in the code.</w:t>
+      </w:r>
+    </w:p>
+    <w:p>
+      <w:pPr>
+        <w:pStyle w:val="ListParagraph"/>
+        <w:numPr>
+          <w:ilvl w:val="1"/>
+          <w:numId w:val="13"/>
+        </w:numPr>
+        <w:rPr>
+          <w:rFonts w:ascii="Arial" w:hAnsi="Arial" w:cs="Arial"/>
+          <w:sz w:val="24"/>
+          <w:szCs w:val="32"/>
+        </w:rPr>
+      </w:pPr>
+      <w:r>
+        <w:rPr>
+          <w:rFonts w:ascii="Arial" w:hAnsi="Arial" w:cs="Arial"/>
+          <w:sz w:val="24"/>
+          <w:szCs w:val="32"/>
+        </w:rPr>
+        <w:t>Solution:</w:t>
+      </w:r>
+    </w:p>
+    <w:p>
+      <w:pPr>
+        <w:pStyle w:val="ListParagraph"/>
+        <w:numPr>
+          <w:ilvl w:val="2"/>
+          <w:numId w:val="13"/>
+        </w:numPr>
+        <w:rPr>
+          <w:rFonts w:ascii="Arial" w:hAnsi="Arial" w:cs="Arial"/>
+          <w:sz w:val="24"/>
+          <w:szCs w:val="32"/>
+        </w:rPr>
+      </w:pPr>
+      <w:r>
+        <w:rPr>
+          <w:rFonts w:ascii="Arial" w:hAnsi="Arial" w:cs="Arial"/>
+          <w:sz w:val="24"/>
+          <w:szCs w:val="32"/>
+        </w:rPr>
+        <w:t>Navigate to your TensorFlow folder</w:t>
+      </w:r>
+    </w:p>
+    <w:p>
+      <w:pPr>
+        <w:pStyle w:val="ListParagraph"/>
+        <w:numPr>
+          <w:ilvl w:val="2"/>
+          <w:numId w:val="13"/>
+        </w:numPr>
+        <w:rPr>
+          <w:rFonts w:ascii="Arial" w:hAnsi="Arial" w:cs="Arial"/>
+          <w:sz w:val="24"/>
+          <w:szCs w:val="32"/>
+        </w:rPr>
+      </w:pPr>
+      <w:r>
+        <w:rPr>
+          <w:rFonts w:ascii="Arial" w:hAnsi="Arial" w:cs="Arial"/>
+          <w:sz w:val="24"/>
+          <w:szCs w:val="32"/>
+        </w:rPr>
+        <w:t xml:space="preserve">Go to </w:t>
+      </w:r>
+      <w:r>
+        <w:rPr>
+          <w:rFonts w:ascii="Arial" w:hAnsi="Arial" w:cs="Arial"/>
+          <w:sz w:val="24"/>
+          <w:szCs w:val="32"/>
+        </w:rPr>
+        <w:t>models\slim</w:t>
+      </w:r>
+    </w:p>
+    <w:p>
+      <w:pPr>
+        <w:pStyle w:val="ListParagraph"/>
+        <w:numPr>
+          <w:ilvl w:val="2"/>
+          <w:numId w:val="13"/>
+        </w:numPr>
+        <w:rPr>
+          <w:rFonts w:ascii="Arial" w:hAnsi="Arial" w:cs="Arial"/>
+          <w:sz w:val="24"/>
+          <w:szCs w:val="32"/>
+        </w:rPr>
+      </w:pPr>
+      <w:r>
+        <w:rPr>
+          <w:rFonts w:ascii="Arial" w:hAnsi="Arial" w:cs="Arial"/>
+          <w:sz w:val="24"/>
+          <w:szCs w:val="32"/>
+        </w:rPr>
+        <w:t xml:space="preserve">Copy </w:t>
+      </w:r>
+      <w:proofErr w:type="gramStart"/>
+      <w:r>
+        <w:rPr>
+          <w:rFonts w:ascii="Arial" w:hAnsi="Arial" w:cs="Arial"/>
+          <w:sz w:val="24"/>
+          <w:szCs w:val="32"/>
+        </w:rPr>
+        <w:t>all of</w:t>
+      </w:r>
+      <w:proofErr w:type="gramEnd"/>
+      <w:r>
+        <w:rPr>
+          <w:rFonts w:ascii="Arial" w:hAnsi="Arial" w:cs="Arial"/>
+          <w:sz w:val="24"/>
+          <w:szCs w:val="32"/>
+        </w:rPr>
+        <w:t xml:space="preserve"> the contents</w:t>
+      </w:r>
+    </w:p>
+    <w:p>
+      <w:pPr>
+        <w:pStyle w:val="ListParagraph"/>
+        <w:numPr>
+          <w:ilvl w:val="2"/>
+          <w:numId w:val="13"/>
+        </w:numPr>
+        <w:rPr>
+          <w:rFonts w:ascii="Arial" w:hAnsi="Arial" w:cs="Arial"/>
+          <w:sz w:val="24"/>
+          <w:szCs w:val="32"/>
+        </w:rPr>
+      </w:pPr>
+      <w:r>
+        <w:rPr>
+          <w:rFonts w:ascii="Arial" w:hAnsi="Arial" w:cs="Arial"/>
+          <w:sz w:val="24"/>
+          <w:szCs w:val="32"/>
+        </w:rPr>
+        <w:t>Navigate to your Anaconda3 folder</w:t>
+      </w:r>
+    </w:p>
+    <w:p>
+      <w:pPr>
+        <w:pStyle w:val="ListParagraph"/>
+        <w:numPr>
+          <w:ilvl w:val="2"/>
+          <w:numId w:val="13"/>
+        </w:numPr>
+        <w:rPr>
+          <w:rFonts w:ascii="Arial" w:hAnsi="Arial" w:cs="Arial"/>
+          <w:sz w:val="24"/>
+          <w:szCs w:val="32"/>
+        </w:rPr>
+      </w:pPr>
+      <w:r>
+        <w:rPr>
+          <w:rFonts w:ascii="Arial" w:hAnsi="Arial" w:cs="Arial"/>
+          <w:sz w:val="24"/>
+          <w:szCs w:val="32"/>
+        </w:rPr>
+        <w:t xml:space="preserve">Go to </w:t>
+      </w:r>
+      <w:r>
+        <w:rPr>
+          <w:rFonts w:ascii="Arial" w:hAnsi="Arial" w:cs="Arial"/>
+          <w:sz w:val="24"/>
+          <w:szCs w:val="32"/>
+        </w:rPr>
+        <w:t>envs\tensorflow</w:t>
+      </w:r>
+      <w:r>
+        <w:rPr>
+          <w:rFonts w:ascii="Arial" w:hAnsi="Arial" w:cs="Arial"/>
+          <w:sz w:val="24"/>
+          <w:szCs w:val="32"/>
+        </w:rPr>
+        <w:t>XXX</w:t>
+      </w:r>
+      <w:r>
+        <w:rPr>
+          <w:rFonts w:ascii="Arial" w:hAnsi="Arial" w:cs="Arial"/>
+          <w:sz w:val="24"/>
+          <w:szCs w:val="32"/>
+        </w:rPr>
+        <w:t>\Lib\site-packages</w:t>
+      </w:r>
+      <w:r>
+        <w:rPr>
+          <w:rFonts w:ascii="Arial" w:hAnsi="Arial" w:cs="Arial"/>
+          <w:sz w:val="24"/>
+          <w:szCs w:val="32"/>
+        </w:rPr>
+        <w:t>\</w:t>
+      </w:r>
+      <w:r>
+        <w:rPr>
+          <w:rFonts w:ascii="Arial" w:hAnsi="Arial" w:cs="Arial"/>
+          <w:sz w:val="24"/>
+          <w:szCs w:val="32"/>
+        </w:rPr>
+        <w:t>object_detection-0.1-py3.6.egg</w:t>
+      </w:r>
+      <w:r>
+        <w:rPr>
+          <w:rFonts w:ascii="Arial" w:hAnsi="Arial" w:cs="Arial"/>
+          <w:sz w:val="24"/>
+          <w:szCs w:val="32"/>
+        </w:rPr>
+        <w:t xml:space="preserve"> and paste the contents of the slim folder</w:t>
+      </w:r>
+      <w:r>
+        <w:rPr>
+          <w:rFonts w:ascii="Arial" w:hAnsi="Arial" w:cs="Arial"/>
+          <w:sz w:val="24"/>
+          <w:szCs w:val="32"/>
+        </w:rPr>
+        <w:t xml:space="preserve"> that you copied.</w:t>
+      </w:r>
+    </w:p>
+    <w:p>
+      <w:pPr>
+        <w:pStyle w:val="ListParagraph"/>
+        <w:numPr>
+          <w:ilvl w:val="2"/>
+          <w:numId w:val="13"/>
+        </w:numPr>
+        <w:rPr>
+          <w:rFonts w:ascii="Arial" w:hAnsi="Arial" w:cs="Arial"/>
+          <w:sz w:val="24"/>
+          <w:szCs w:val="32"/>
+        </w:rPr>
+      </w:pPr>
+      <w:r>
+        <w:rPr>
+          <w:rFonts w:ascii="Arial" w:hAnsi="Arial" w:cs="Arial"/>
+          <w:sz w:val="24"/>
+          <w:szCs w:val="32"/>
+        </w:rPr>
+        <w:t>Rerun the script</w:t>
+      </w:r>
+    </w:p>
+    <w:p>
+      <w:pPr>
+        <w:pStyle w:val="ListParagraph"/>
+        <w:numPr>
+          <w:ilvl w:val="0"/>
+          <w:numId w:val="13"/>
+        </w:numPr>
         <w:rPr>
           <w:rFonts w:ascii="Arial" w:hAnsi="Arial" w:cs="Arial"/>
           <w:b/>
           <w:sz w:val="24"/>
           <w:szCs w:val="32"/>
         </w:rPr>
-        <w:t xml:space="preserve"> (Import Error: DLL load failed: The specified module could not be found)</w:t>
+      </w:pPr>
+      <w:r>
+        <w:rPr>
+          <w:rFonts w:ascii="Arial" w:hAnsi="Arial" w:cs="Arial"/>
+          <w:b/>
+          <w:sz w:val="24"/>
+          <w:szCs w:val="32"/>
+        </w:rPr>
+        <w:t>Unknown Meta Architecture: None</w:t>
       </w:r>
     </w:p>
     <w:p>
@@ -3100,62 +4589,52 @@
         <w:pStyle w:val="ListParagraph"/>
         <w:numPr>
           <w:ilvl w:val="1"/>
-          <w:numId w:val="5"/>
-        </w:numPr>
-        <w:rPr>
-          <w:rFonts w:ascii="Arial" w:hAnsi="Arial" w:cs="Arial"/>
-          <w:sz w:val="24"/>
-          <w:szCs w:val="32"/>
-        </w:rPr>
-      </w:pPr>
-      <w:r>
-        <w:rPr>
-          <w:rFonts w:ascii="Arial" w:hAnsi="Arial" w:cs="Arial"/>
-          <w:sz w:val="24"/>
-          <w:szCs w:val="32"/>
-        </w:rPr>
-        <w:t xml:space="preserve">Problem: When using your </w:t>
-      </w:r>
-      <w:proofErr w:type="spellStart"/>
-      <w:r>
-        <w:rPr>
-          <w:rFonts w:ascii="Arial" w:hAnsi="Arial" w:cs="Arial"/>
-          <w:sz w:val="24"/>
-          <w:szCs w:val="32"/>
-        </w:rPr>
-        <w:t>tensorflowGPU</w:t>
-      </w:r>
-      <w:proofErr w:type="spellEnd"/>
-      <w:r>
-        <w:rPr>
-          <w:rFonts w:ascii="Arial" w:hAnsi="Arial" w:cs="Arial"/>
-          <w:sz w:val="24"/>
-          <w:szCs w:val="32"/>
-        </w:rPr>
-        <w:t xml:space="preserve"> environment, importing </w:t>
-      </w:r>
-      <w:proofErr w:type="spellStart"/>
-      <w:r>
-        <w:rPr>
-          <w:rFonts w:ascii="Arial" w:hAnsi="Arial" w:cs="Arial"/>
-          <w:sz w:val="24"/>
-          <w:szCs w:val="32"/>
-        </w:rPr>
-        <w:t>tensorflow</w:t>
-      </w:r>
-      <w:proofErr w:type="spellEnd"/>
-      <w:r>
-        <w:rPr>
-          <w:rFonts w:ascii="Arial" w:hAnsi="Arial" w:cs="Arial"/>
-          <w:sz w:val="24"/>
-          <w:szCs w:val="32"/>
-        </w:rPr>
-        <w:t xml:space="preserve"> causes this. This is caused by windows now being able to find the </w:t>
-      </w:r>
-      <w:proofErr w:type="spellStart"/>
-      <w:r>
-        <w:rPr>
-          <w:rFonts w:ascii="Arial" w:hAnsi="Arial" w:cs="Arial"/>
+          <w:numId w:val="13"/>
+        </w:numPr>
+        <w:rPr>
+          <w:rFonts w:ascii="Arial" w:hAnsi="Arial" w:cs="Arial"/>
+          <w:sz w:val="24"/>
+          <w:szCs w:val="32"/>
+        </w:rPr>
+      </w:pPr>
+      <w:r>
+        <w:rPr>
+          <w:rFonts w:ascii="Arial" w:hAnsi="Arial" w:cs="Arial"/>
+          <w:sz w:val="24"/>
+          <w:szCs w:val="32"/>
+        </w:rPr>
+        <w:t xml:space="preserve">Use your backup pipeline config to resave </w:t>
+      </w:r>
+      <w:proofErr w:type="spellStart"/>
+      <w:r>
+        <w:rPr>
+          <w:rFonts w:ascii="Arial" w:hAnsi="Arial" w:cs="Arial"/>
+          <w:sz w:val="24"/>
+          <w:szCs w:val="32"/>
+        </w:rPr>
+        <w:t>pipeline.config</w:t>
+      </w:r>
+      <w:proofErr w:type="spellEnd"/>
+    </w:p>
+    <w:p>
+      <w:pPr>
+        <w:pStyle w:val="ListParagraph"/>
+        <w:numPr>
+          <w:ilvl w:val="0"/>
+          <w:numId w:val="13"/>
+        </w:numPr>
+        <w:rPr>
+          <w:rFonts w:ascii="Arial" w:hAnsi="Arial" w:cs="Arial"/>
+          <w:b/>
+          <w:sz w:val="24"/>
+          <w:szCs w:val="32"/>
+        </w:rPr>
+      </w:pPr>
+      <w:proofErr w:type="spellStart"/>
+      <w:r>
+        <w:rPr>
+          <w:rFonts w:ascii="Arial" w:hAnsi="Arial" w:cs="Arial"/>
+          <w:b/>
           <w:sz w:val="24"/>
           <w:szCs w:val="32"/>
         </w:rPr>
@@ -3165,10 +4644,11 @@
       <w:r>
         <w:rPr>
           <w:rFonts w:ascii="Arial" w:hAnsi="Arial" w:cs="Arial"/>
-          <w:sz w:val="24"/>
-          <w:szCs w:val="32"/>
-        </w:rPr>
-        <w:t xml:space="preserve"> DLL in your CUDA/v9.0 folder.</w:t>
+          <w:b/>
+          <w:sz w:val="24"/>
+          <w:szCs w:val="32"/>
+        </w:rPr>
+        <w:t xml:space="preserve"> failed to initialize</w:t>
       </w:r>
     </w:p>
     <w:p>
@@ -3176,704 +4656,7 @@
         <w:pStyle w:val="ListParagraph"/>
         <w:numPr>
           <w:ilvl w:val="1"/>
-          <w:numId w:val="5"/>
-        </w:numPr>
-        <w:rPr>
-          <w:rFonts w:ascii="Arial" w:hAnsi="Arial" w:cs="Arial"/>
-          <w:sz w:val="24"/>
-          <w:szCs w:val="32"/>
-        </w:rPr>
-      </w:pPr>
-      <w:r>
-        <w:rPr>
-          <w:rFonts w:ascii="Arial" w:hAnsi="Arial" w:cs="Arial"/>
-          <w:sz w:val="24"/>
-          <w:szCs w:val="32"/>
-        </w:rPr>
-        <w:t xml:space="preserve">Solution: </w:t>
-      </w:r>
-    </w:p>
-    <w:p>
-      <w:pPr>
-        <w:pStyle w:val="ListParagraph"/>
-        <w:numPr>
-          <w:ilvl w:val="2"/>
-          <w:numId w:val="5"/>
-        </w:numPr>
-        <w:rPr>
-          <w:rFonts w:ascii="Arial" w:hAnsi="Arial" w:cs="Arial"/>
-          <w:sz w:val="24"/>
-          <w:szCs w:val="32"/>
-        </w:rPr>
-      </w:pPr>
-      <w:r>
-        <w:rPr>
-          <w:rFonts w:ascii="Arial" w:hAnsi="Arial" w:cs="Arial"/>
-          <w:sz w:val="24"/>
-          <w:szCs w:val="32"/>
-        </w:rPr>
-        <w:t xml:space="preserve">Check that the </w:t>
-      </w:r>
-      <w:proofErr w:type="spellStart"/>
-      <w:r>
-        <w:rPr>
-          <w:rFonts w:ascii="Arial" w:hAnsi="Arial" w:cs="Arial"/>
-          <w:sz w:val="24"/>
-          <w:szCs w:val="32"/>
-        </w:rPr>
-        <w:t>cuDNN</w:t>
-      </w:r>
-      <w:proofErr w:type="spellEnd"/>
-      <w:r>
-        <w:rPr>
-          <w:rFonts w:ascii="Arial" w:hAnsi="Arial" w:cs="Arial"/>
-          <w:sz w:val="24"/>
-          <w:szCs w:val="32"/>
-        </w:rPr>
-        <w:t xml:space="preserve"> bin folder (CUDA\v9.0\</w:t>
-      </w:r>
-      <w:proofErr w:type="spellStart"/>
-      <w:r>
-        <w:rPr>
-          <w:rFonts w:ascii="Arial" w:hAnsi="Arial" w:cs="Arial"/>
-          <w:sz w:val="24"/>
-          <w:szCs w:val="32"/>
-        </w:rPr>
-        <w:t>cuda</w:t>
-      </w:r>
-      <w:proofErr w:type="spellEnd"/>
-      <w:r>
-        <w:rPr>
-          <w:rFonts w:ascii="Arial" w:hAnsi="Arial" w:cs="Arial"/>
-          <w:sz w:val="24"/>
-          <w:szCs w:val="32"/>
-        </w:rPr>
-        <w:t>\bin) was saved when you added it to your system path variable. If it appears, restart, check again, and add it if it is missing.</w:t>
-      </w:r>
-    </w:p>
-    <w:p>
-      <w:pPr>
-        <w:pStyle w:val="ListParagraph"/>
-        <w:numPr>
-          <w:ilvl w:val="2"/>
-          <w:numId w:val="5"/>
-        </w:numPr>
-        <w:rPr>
-          <w:rFonts w:ascii="Arial" w:hAnsi="Arial" w:cs="Arial"/>
-          <w:sz w:val="24"/>
-          <w:szCs w:val="32"/>
-        </w:rPr>
-      </w:pPr>
-      <w:r>
-        <w:rPr>
-          <w:rFonts w:ascii="Arial" w:hAnsi="Arial" w:cs="Arial"/>
-          <w:sz w:val="24"/>
-          <w:szCs w:val="32"/>
-        </w:rPr>
-        <w:t xml:space="preserve">The version of the CUDA toolkit and the </w:t>
-      </w:r>
-      <w:proofErr w:type="spellStart"/>
-      <w:r>
-        <w:rPr>
-          <w:rFonts w:ascii="Arial" w:hAnsi="Arial" w:cs="Arial"/>
-          <w:sz w:val="24"/>
-          <w:szCs w:val="32"/>
-        </w:rPr>
-        <w:t>cuDNN</w:t>
-      </w:r>
-      <w:proofErr w:type="spellEnd"/>
-      <w:r>
-        <w:rPr>
-          <w:rFonts w:ascii="Arial" w:hAnsi="Arial" w:cs="Arial"/>
-          <w:sz w:val="24"/>
-          <w:szCs w:val="32"/>
-        </w:rPr>
-        <w:t xml:space="preserve"> you installed may not be supported. Try reverting to older versions or progressing to newer versions.</w:t>
-      </w:r>
-    </w:p>
-    <w:p>
-      <w:pPr>
-        <w:pStyle w:val="ListParagraph"/>
-        <w:numPr>
-          <w:ilvl w:val="0"/>
-          <w:numId w:val="5"/>
-        </w:numPr>
-        <w:rPr>
-          <w:rFonts w:ascii="Arial" w:hAnsi="Arial" w:cs="Arial"/>
-          <w:b/>
-          <w:sz w:val="24"/>
-          <w:szCs w:val="32"/>
-        </w:rPr>
-      </w:pPr>
-      <w:proofErr w:type="spellStart"/>
-      <w:r>
-        <w:rPr>
-          <w:rFonts w:ascii="Arial" w:hAnsi="Arial" w:cs="Arial"/>
-          <w:b/>
-          <w:sz w:val="24"/>
-          <w:szCs w:val="32"/>
-        </w:rPr>
-        <w:t>Module</w:t>
-      </w:r>
-      <w:r>
-        <w:rPr>
-          <w:rFonts w:ascii="Arial" w:hAnsi="Arial" w:cs="Arial"/>
-          <w:b/>
-          <w:sz w:val="24"/>
-          <w:szCs w:val="32"/>
-        </w:rPr>
-        <w:t>NotFoundError</w:t>
-      </w:r>
-      <w:proofErr w:type="spellEnd"/>
-      <w:r>
-        <w:rPr>
-          <w:rFonts w:ascii="Arial" w:hAnsi="Arial" w:cs="Arial"/>
-          <w:b/>
-          <w:sz w:val="24"/>
-          <w:szCs w:val="32"/>
-        </w:rPr>
-        <w:t>: No module named ‘object detection’:</w:t>
-      </w:r>
-    </w:p>
-    <w:p>
-      <w:pPr>
-        <w:pStyle w:val="ListParagraph"/>
-        <w:numPr>
-          <w:ilvl w:val="1"/>
-          <w:numId w:val="5"/>
-        </w:numPr>
-        <w:rPr>
-          <w:rFonts w:ascii="Arial" w:hAnsi="Arial" w:cs="Arial"/>
-          <w:sz w:val="24"/>
-          <w:szCs w:val="32"/>
-        </w:rPr>
-      </w:pPr>
-      <w:r>
-        <w:rPr>
-          <w:rFonts w:ascii="Arial" w:hAnsi="Arial" w:cs="Arial"/>
-          <w:sz w:val="24"/>
-          <w:szCs w:val="32"/>
-        </w:rPr>
-        <w:t>Open anaconda prompt</w:t>
-      </w:r>
-    </w:p>
-    <w:p>
-      <w:pPr>
-        <w:pStyle w:val="ListParagraph"/>
-        <w:numPr>
-          <w:ilvl w:val="1"/>
-          <w:numId w:val="5"/>
-        </w:numPr>
-        <w:rPr>
-          <w:rFonts w:ascii="Arial" w:hAnsi="Arial" w:cs="Arial"/>
-          <w:sz w:val="24"/>
-          <w:szCs w:val="32"/>
-        </w:rPr>
-      </w:pPr>
-      <w:r>
-        <w:rPr>
-          <w:rFonts w:ascii="Arial" w:hAnsi="Arial" w:cs="Arial"/>
-          <w:sz w:val="24"/>
-          <w:szCs w:val="32"/>
-        </w:rPr>
-        <w:t xml:space="preserve">Activate your </w:t>
-      </w:r>
-      <w:proofErr w:type="spellStart"/>
-      <w:r>
-        <w:rPr>
-          <w:rFonts w:ascii="Arial" w:hAnsi="Arial" w:cs="Arial"/>
-          <w:sz w:val="24"/>
-          <w:szCs w:val="32"/>
-        </w:rPr>
-        <w:t>tensorflow</w:t>
-      </w:r>
-      <w:proofErr w:type="spellEnd"/>
-      <w:r>
-        <w:rPr>
-          <w:rFonts w:ascii="Arial" w:hAnsi="Arial" w:cs="Arial"/>
-          <w:sz w:val="24"/>
-          <w:szCs w:val="32"/>
-        </w:rPr>
-        <w:t xml:space="preserve"> environment</w:t>
-      </w:r>
-    </w:p>
-    <w:p>
-      <w:pPr>
-        <w:pStyle w:val="ListParagraph"/>
-        <w:numPr>
-          <w:ilvl w:val="1"/>
-          <w:numId w:val="5"/>
-        </w:numPr>
-        <w:rPr>
-          <w:rFonts w:ascii="Arial" w:hAnsi="Arial" w:cs="Arial"/>
-          <w:sz w:val="24"/>
-          <w:szCs w:val="32"/>
-        </w:rPr>
-      </w:pPr>
-      <w:r>
-        <w:rPr>
-          <w:rFonts w:ascii="Arial" w:hAnsi="Arial" w:cs="Arial"/>
-          <w:sz w:val="24"/>
-          <w:szCs w:val="32"/>
-        </w:rPr>
-        <w:t xml:space="preserve">cd into </w:t>
-      </w:r>
-      <w:proofErr w:type="spellStart"/>
-      <w:r>
-        <w:rPr>
-          <w:rFonts w:ascii="Arial" w:hAnsi="Arial" w:cs="Arial"/>
-          <w:sz w:val="24"/>
-          <w:szCs w:val="32"/>
-        </w:rPr>
-        <w:t>Tensorflow</w:t>
-      </w:r>
-      <w:proofErr w:type="spellEnd"/>
-      <w:r>
-        <w:rPr>
-          <w:rFonts w:ascii="Arial" w:hAnsi="Arial" w:cs="Arial"/>
-          <w:sz w:val="24"/>
-          <w:szCs w:val="32"/>
-        </w:rPr>
-        <w:t>/research</w:t>
-      </w:r>
-    </w:p>
-    <w:p>
-      <w:pPr>
-        <w:pStyle w:val="ListParagraph"/>
-        <w:numPr>
-          <w:ilvl w:val="1"/>
-          <w:numId w:val="5"/>
-        </w:numPr>
-        <w:rPr>
-          <w:rFonts w:ascii="Arial" w:hAnsi="Arial" w:cs="Arial"/>
-          <w:sz w:val="24"/>
-          <w:szCs w:val="32"/>
-        </w:rPr>
-      </w:pPr>
-      <w:r>
-        <w:rPr>
-          <w:rFonts w:ascii="Arial" w:hAnsi="Arial" w:cs="Arial"/>
-          <w:sz w:val="24"/>
-          <w:szCs w:val="32"/>
-        </w:rPr>
-        <w:t xml:space="preserve">run python setup.py </w:t>
-      </w:r>
-      <w:r>
-        <w:rPr>
-          <w:rFonts w:ascii="Arial" w:hAnsi="Arial" w:cs="Arial"/>
-          <w:sz w:val="24"/>
-          <w:szCs w:val="32"/>
-        </w:rPr>
-        <w:t>build</w:t>
-      </w:r>
-    </w:p>
-    <w:p>
-      <w:pPr>
-        <w:pStyle w:val="ListParagraph"/>
-        <w:numPr>
-          <w:ilvl w:val="1"/>
-          <w:numId w:val="5"/>
-        </w:numPr>
-        <w:rPr>
-          <w:rFonts w:ascii="Arial" w:hAnsi="Arial" w:cs="Arial"/>
-          <w:sz w:val="24"/>
-          <w:szCs w:val="32"/>
-        </w:rPr>
-      </w:pPr>
-      <w:r>
-        <w:rPr>
-          <w:rFonts w:ascii="Arial" w:hAnsi="Arial" w:cs="Arial"/>
-          <w:sz w:val="24"/>
-          <w:szCs w:val="32"/>
-        </w:rPr>
-        <w:t>run python setup.py install</w:t>
-      </w:r>
-    </w:p>
-    <w:p>
-      <w:pPr>
-        <w:pStyle w:val="ListParagraph"/>
-        <w:numPr>
-          <w:ilvl w:val="0"/>
-          <w:numId w:val="5"/>
-        </w:numPr>
-        <w:rPr>
-          <w:rFonts w:ascii="Arial" w:hAnsi="Arial" w:cs="Arial"/>
-          <w:b/>
-          <w:sz w:val="24"/>
-          <w:szCs w:val="32"/>
-        </w:rPr>
-      </w:pPr>
-      <w:proofErr w:type="spellStart"/>
-      <w:r>
-        <w:rPr>
-          <w:rFonts w:ascii="Arial" w:hAnsi="Arial" w:cs="Arial"/>
-          <w:b/>
-          <w:sz w:val="24"/>
-          <w:szCs w:val="32"/>
-        </w:rPr>
-        <w:t>ModuleNotFoundError</w:t>
-      </w:r>
-      <w:proofErr w:type="spellEnd"/>
-      <w:r>
-        <w:rPr>
-          <w:rFonts w:ascii="Arial" w:hAnsi="Arial" w:cs="Arial"/>
-          <w:b/>
-          <w:sz w:val="24"/>
-          <w:szCs w:val="32"/>
-        </w:rPr>
-        <w:t xml:space="preserve">: No module named ‘nets’: </w:t>
-      </w:r>
-    </w:p>
-    <w:p>
-      <w:pPr>
-        <w:pStyle w:val="ListParagraph"/>
-        <w:numPr>
-          <w:ilvl w:val="1"/>
-          <w:numId w:val="5"/>
-        </w:numPr>
-        <w:rPr>
-          <w:rFonts w:ascii="Arial" w:hAnsi="Arial" w:cs="Arial"/>
-          <w:sz w:val="24"/>
-          <w:szCs w:val="32"/>
-        </w:rPr>
-      </w:pPr>
-      <w:r>
-        <w:rPr>
-          <w:rFonts w:ascii="Arial" w:hAnsi="Arial" w:cs="Arial"/>
-          <w:sz w:val="24"/>
-          <w:szCs w:val="32"/>
-        </w:rPr>
-        <w:t>Problem:</w:t>
-      </w:r>
-    </w:p>
-    <w:p>
-      <w:pPr>
-        <w:pStyle w:val="ListParagraph"/>
-        <w:numPr>
-          <w:ilvl w:val="1"/>
-          <w:numId w:val="5"/>
-        </w:numPr>
-        <w:rPr>
-          <w:rFonts w:ascii="Arial" w:hAnsi="Arial" w:cs="Arial"/>
-          <w:sz w:val="24"/>
-          <w:szCs w:val="32"/>
-        </w:rPr>
-      </w:pPr>
-      <w:r>
-        <w:rPr>
-          <w:rFonts w:ascii="Arial" w:hAnsi="Arial" w:cs="Arial"/>
-          <w:sz w:val="24"/>
-          <w:szCs w:val="32"/>
-        </w:rPr>
-        <w:t>Solution:</w:t>
-      </w:r>
-    </w:p>
-    <w:p>
-      <w:pPr>
-        <w:pStyle w:val="ListParagraph"/>
-        <w:numPr>
-          <w:ilvl w:val="2"/>
-          <w:numId w:val="5"/>
-        </w:numPr>
-        <w:rPr>
-          <w:rFonts w:ascii="Arial" w:hAnsi="Arial" w:cs="Arial"/>
-          <w:sz w:val="24"/>
-          <w:szCs w:val="32"/>
-        </w:rPr>
-      </w:pPr>
-      <w:r>
-        <w:rPr>
-          <w:rFonts w:ascii="Arial" w:hAnsi="Arial" w:cs="Arial"/>
-          <w:sz w:val="24"/>
-          <w:szCs w:val="32"/>
-        </w:rPr>
-        <w:t>Navigate to your TensorFlow folder</w:t>
-      </w:r>
-    </w:p>
-    <w:p>
-      <w:pPr>
-        <w:pStyle w:val="ListParagraph"/>
-        <w:numPr>
-          <w:ilvl w:val="2"/>
-          <w:numId w:val="5"/>
-        </w:numPr>
-        <w:rPr>
-          <w:rFonts w:ascii="Arial" w:hAnsi="Arial" w:cs="Arial"/>
-          <w:sz w:val="24"/>
-          <w:szCs w:val="32"/>
-        </w:rPr>
-      </w:pPr>
-      <w:r>
-        <w:rPr>
-          <w:rFonts w:ascii="Arial" w:hAnsi="Arial" w:cs="Arial"/>
-          <w:sz w:val="24"/>
-          <w:szCs w:val="32"/>
-        </w:rPr>
-        <w:t xml:space="preserve">Go to </w:t>
-      </w:r>
-      <w:r>
-        <w:rPr>
-          <w:rFonts w:ascii="Arial" w:hAnsi="Arial" w:cs="Arial"/>
-          <w:sz w:val="24"/>
-          <w:szCs w:val="32"/>
-        </w:rPr>
-        <w:t>models\slim</w:t>
-      </w:r>
-    </w:p>
-    <w:p>
-      <w:pPr>
-        <w:pStyle w:val="ListParagraph"/>
-        <w:numPr>
-          <w:ilvl w:val="2"/>
-          <w:numId w:val="5"/>
-        </w:numPr>
-        <w:rPr>
-          <w:rFonts w:ascii="Arial" w:hAnsi="Arial" w:cs="Arial"/>
-          <w:sz w:val="24"/>
-          <w:szCs w:val="32"/>
-        </w:rPr>
-      </w:pPr>
-      <w:r>
-        <w:rPr>
-          <w:rFonts w:ascii="Arial" w:hAnsi="Arial" w:cs="Arial"/>
-          <w:sz w:val="24"/>
-          <w:szCs w:val="32"/>
-        </w:rPr>
-        <w:t xml:space="preserve">Copy </w:t>
-      </w:r>
-      <w:proofErr w:type="gramStart"/>
-      <w:r>
-        <w:rPr>
-          <w:rFonts w:ascii="Arial" w:hAnsi="Arial" w:cs="Arial"/>
-          <w:sz w:val="24"/>
-          <w:szCs w:val="32"/>
-        </w:rPr>
-        <w:t>all of</w:t>
-      </w:r>
-      <w:proofErr w:type="gramEnd"/>
-      <w:r>
-        <w:rPr>
-          <w:rFonts w:ascii="Arial" w:hAnsi="Arial" w:cs="Arial"/>
-          <w:sz w:val="24"/>
-          <w:szCs w:val="32"/>
-        </w:rPr>
-        <w:t xml:space="preserve"> the contents</w:t>
-      </w:r>
-    </w:p>
-    <w:p>
-      <w:pPr>
-        <w:pStyle w:val="ListParagraph"/>
-        <w:numPr>
-          <w:ilvl w:val="2"/>
-          <w:numId w:val="5"/>
-        </w:numPr>
-        <w:rPr>
-          <w:rFonts w:ascii="Arial" w:hAnsi="Arial" w:cs="Arial"/>
-          <w:sz w:val="24"/>
-          <w:szCs w:val="32"/>
-        </w:rPr>
-      </w:pPr>
-      <w:r>
-        <w:rPr>
-          <w:rFonts w:ascii="Arial" w:hAnsi="Arial" w:cs="Arial"/>
-          <w:sz w:val="24"/>
-          <w:szCs w:val="32"/>
-        </w:rPr>
-        <w:t>Navigate to your Anaconda3 folder</w:t>
-      </w:r>
-    </w:p>
-    <w:p>
-      <w:pPr>
-        <w:pStyle w:val="ListParagraph"/>
-        <w:numPr>
-          <w:ilvl w:val="2"/>
-          <w:numId w:val="5"/>
-        </w:numPr>
-        <w:rPr>
-          <w:rFonts w:ascii="Arial" w:hAnsi="Arial" w:cs="Arial"/>
-          <w:sz w:val="24"/>
-          <w:szCs w:val="32"/>
-        </w:rPr>
-      </w:pPr>
-      <w:r>
-        <w:rPr>
-          <w:rFonts w:ascii="Arial" w:hAnsi="Arial" w:cs="Arial"/>
-          <w:sz w:val="24"/>
-          <w:szCs w:val="32"/>
-        </w:rPr>
-        <w:t xml:space="preserve">Go to </w:t>
-      </w:r>
-      <w:r>
-        <w:rPr>
-          <w:rFonts w:ascii="Arial" w:hAnsi="Arial" w:cs="Arial"/>
-          <w:sz w:val="24"/>
-          <w:szCs w:val="32"/>
-        </w:rPr>
-        <w:t>envs\tensorflow</w:t>
-      </w:r>
-      <w:r>
-        <w:rPr>
-          <w:rFonts w:ascii="Arial" w:hAnsi="Arial" w:cs="Arial"/>
-          <w:sz w:val="24"/>
-          <w:szCs w:val="32"/>
-        </w:rPr>
-        <w:t>XXX</w:t>
-      </w:r>
-      <w:r>
-        <w:rPr>
-          <w:rFonts w:ascii="Arial" w:hAnsi="Arial" w:cs="Arial"/>
-          <w:sz w:val="24"/>
-          <w:szCs w:val="32"/>
-        </w:rPr>
-        <w:t>\Lib\site-packages</w:t>
-      </w:r>
-      <w:r>
-        <w:rPr>
-          <w:rFonts w:ascii="Arial" w:hAnsi="Arial" w:cs="Arial"/>
-          <w:sz w:val="24"/>
-          <w:szCs w:val="32"/>
-        </w:rPr>
-        <w:t>\</w:t>
-      </w:r>
-      <w:r>
-        <w:rPr>
-          <w:rFonts w:ascii="Arial" w:hAnsi="Arial" w:cs="Arial"/>
-          <w:sz w:val="24"/>
-          <w:szCs w:val="32"/>
-        </w:rPr>
-        <w:t>object_detection-0.1-py3.6.egg</w:t>
-      </w:r>
-      <w:r>
-        <w:rPr>
-          <w:rFonts w:ascii="Arial" w:hAnsi="Arial" w:cs="Arial"/>
-          <w:sz w:val="24"/>
-          <w:szCs w:val="32"/>
-        </w:rPr>
-        <w:t xml:space="preserve"> and paste the contents of the slim folder</w:t>
-      </w:r>
-      <w:r>
-        <w:rPr>
-          <w:rFonts w:ascii="Arial" w:hAnsi="Arial" w:cs="Arial"/>
-          <w:sz w:val="24"/>
-          <w:szCs w:val="32"/>
-        </w:rPr>
-        <w:t xml:space="preserve"> that you copied.</w:t>
-      </w:r>
-    </w:p>
-    <w:p>
-      <w:pPr>
-        <w:pStyle w:val="ListParagraph"/>
-        <w:numPr>
-          <w:ilvl w:val="2"/>
-          <w:numId w:val="5"/>
-        </w:numPr>
-        <w:rPr>
-          <w:rFonts w:ascii="Arial" w:hAnsi="Arial" w:cs="Arial"/>
-          <w:sz w:val="24"/>
-          <w:szCs w:val="32"/>
-        </w:rPr>
-      </w:pPr>
-      <w:r>
-        <w:rPr>
-          <w:rFonts w:ascii="Arial" w:hAnsi="Arial" w:cs="Arial"/>
-          <w:sz w:val="24"/>
-          <w:szCs w:val="32"/>
-        </w:rPr>
-        <w:t>Rerun the script</w:t>
-      </w:r>
-    </w:p>
-    <w:p>
-      <w:pPr>
-        <w:pStyle w:val="ListParagraph"/>
-        <w:numPr>
-          <w:ilvl w:val="0"/>
-          <w:numId w:val="5"/>
-        </w:numPr>
-        <w:rPr>
-          <w:rFonts w:ascii="Arial" w:hAnsi="Arial" w:cs="Arial"/>
-          <w:sz w:val="24"/>
-          <w:szCs w:val="32"/>
-        </w:rPr>
-      </w:pPr>
-      <w:r>
-        <w:rPr>
-          <w:rFonts w:ascii="Arial" w:hAnsi="Arial" w:cs="Arial"/>
-          <w:sz w:val="24"/>
-          <w:szCs w:val="32"/>
-        </w:rPr>
-        <w:t>Unknown Meta Architecture: None</w:t>
-      </w:r>
-    </w:p>
-    <w:p>
-      <w:pPr>
-        <w:pStyle w:val="ListParagraph"/>
-        <w:numPr>
-          <w:ilvl w:val="1"/>
-          <w:numId w:val="5"/>
-        </w:numPr>
-        <w:rPr>
-          <w:rFonts w:ascii="Arial" w:hAnsi="Arial" w:cs="Arial"/>
-          <w:sz w:val="24"/>
-          <w:szCs w:val="32"/>
-        </w:rPr>
-      </w:pPr>
-      <w:r>
-        <w:rPr>
-          <w:rFonts w:ascii="Arial" w:hAnsi="Arial" w:cs="Arial"/>
-          <w:sz w:val="24"/>
-          <w:szCs w:val="32"/>
-        </w:rPr>
-        <w:t xml:space="preserve">Use your backup pipeline config to resave </w:t>
-      </w:r>
-      <w:proofErr w:type="spellStart"/>
-      <w:r>
-        <w:rPr>
-          <w:rFonts w:ascii="Arial" w:hAnsi="Arial" w:cs="Arial"/>
-          <w:sz w:val="24"/>
-          <w:szCs w:val="32"/>
-        </w:rPr>
-        <w:t>pipeline.config</w:t>
-      </w:r>
-      <w:proofErr w:type="spellEnd"/>
-    </w:p>
-    <w:p>
-      <w:pPr>
-        <w:pStyle w:val="ListParagraph"/>
-        <w:numPr>
-          <w:ilvl w:val="0"/>
-          <w:numId w:val="5"/>
-        </w:numPr>
-        <w:rPr>
-          <w:rFonts w:ascii="Arial" w:hAnsi="Arial" w:cs="Arial"/>
-          <w:sz w:val="24"/>
-          <w:szCs w:val="32"/>
-        </w:rPr>
-      </w:pPr>
-      <w:proofErr w:type="spellStart"/>
-      <w:r>
-        <w:rPr>
-          <w:rFonts w:ascii="Arial" w:hAnsi="Arial" w:cs="Arial"/>
-          <w:sz w:val="24"/>
-          <w:szCs w:val="32"/>
-        </w:rPr>
-        <w:t>cuDNN</w:t>
-      </w:r>
-      <w:proofErr w:type="spellEnd"/>
-      <w:r>
-        <w:rPr>
-          <w:rFonts w:ascii="Arial" w:hAnsi="Arial" w:cs="Arial"/>
-          <w:sz w:val="24"/>
-          <w:szCs w:val="32"/>
-        </w:rPr>
-        <w:t xml:space="preserve"> failed to initialize</w:t>
-      </w:r>
-    </w:p>
-    <w:p>
-      <w:pPr>
-        <w:pStyle w:val="ListParagraph"/>
-        <w:numPr>
-          <w:ilvl w:val="1"/>
-          <w:numId w:val="5"/>
+          <w:numId w:val="13"/>
         </w:numPr>
         <w:rPr>
           <w:rFonts w:ascii="Arial" w:hAnsi="Arial" w:cs="Arial"/>
@@ -3907,7 +4690,7 @@
           <w:szCs w:val="32"/>
         </w:rPr>
       </w:pPr>
-      <w:hyperlink r:id="rId14" w:history="1">
+      <w:hyperlink r:id="rId15" w:history="1">
         <w:r>
           <w:rPr>
             <w:rStyle w:val="Hyperlink"/>
@@ -3950,7 +4733,6 @@
           <w:sz w:val="24"/>
           <w:szCs w:val="32"/>
         </w:rPr>
-        <w:lastRenderedPageBreak/>
         <w:t xml:space="preserve">Copy contents of Nets to </w:t>
       </w:r>
     </w:p>
@@ -4032,7 +4814,7 @@
           <w:szCs w:val="32"/>
         </w:rPr>
       </w:pPr>
-      <w:hyperlink r:id="rId15" w:history="1">
+      <w:hyperlink r:id="rId16" w:history="1">
         <w:r>
           <w:rPr>
             <w:rStyle w:val="Hyperlink"/>
@@ -4052,7 +4834,7 @@
           <w:szCs w:val="32"/>
         </w:rPr>
       </w:pPr>
-      <w:hyperlink r:id="rId16" w:anchor="exporting-a-trained-inference-graph" w:history="1">
+      <w:hyperlink r:id="rId17" w:anchor="exporting-a-trained-inference-graph" w:history="1">
         <w:r>
           <w:rPr>
             <w:rStyle w:val="Hyperlink"/>
@@ -4072,7 +4854,7 @@
           <w:szCs w:val="32"/>
         </w:rPr>
       </w:pPr>
-      <w:hyperlink r:id="rId17" w:history="1">
+      <w:hyperlink r:id="rId18" w:history="1">
         <w:r>
           <w:rPr>
             <w:rStyle w:val="Hyperlink"/>
@@ -4092,7 +4874,7 @@
           <w:szCs w:val="32"/>
         </w:rPr>
       </w:pPr>
-      <w:hyperlink r:id="rId18" w:history="1">
+      <w:hyperlink r:id="rId19" w:history="1">
         <w:r>
           <w:rPr>
             <w:rStyle w:val="Hyperlink"/>
@@ -4121,7 +4903,7 @@
           <w:szCs w:val="32"/>
         </w:rPr>
       </w:pPr>
-      <w:hyperlink r:id="rId19" w:history="1">
+      <w:hyperlink r:id="rId20" w:history="1">
         <w:r>
           <w:rPr>
             <w:rStyle w:val="Hyperlink"/>
@@ -4149,7 +4931,7 @@
           <w:szCs w:val="32"/>
         </w:rPr>
       </w:pPr>
-      <w:hyperlink r:id="rId20" w:history="1">
+      <w:hyperlink r:id="rId21" w:history="1">
         <w:r>
           <w:rPr>
             <w:rStyle w:val="Hyperlink"/>
@@ -4177,7 +4959,7 @@
           <w:szCs w:val="32"/>
         </w:rPr>
       </w:pPr>
-      <w:hyperlink r:id="rId21" w:history="1">
+      <w:hyperlink r:id="rId22" w:history="1">
         <w:r>
           <w:rPr>
             <w:rStyle w:val="Hyperlink"/>
@@ -4206,7 +4988,7 @@
           <w:szCs w:val="32"/>
         </w:rPr>
       </w:pPr>
-      <w:hyperlink r:id="rId22" w:history="1">
+      <w:hyperlink r:id="rId23" w:history="1">
         <w:r>
           <w:rPr>
             <w:rStyle w:val="Hyperlink"/>
@@ -4237,7 +5019,7 @@
           <w:szCs w:val="32"/>
         </w:rPr>
       </w:pPr>
-      <w:hyperlink r:id="rId23" w:history="1">
+      <w:hyperlink r:id="rId24" w:history="1">
         <w:r>
           <w:rPr>
             <w:rStyle w:val="Hyperlink"/>
@@ -4450,6 +5232,122 @@
     </w:lvl>
   </w:abstractNum>
   <w:abstractNum w:abstractNumId="2" w15:restartNumberingAfterBreak="0">
+    <w:nsid w:val="2DF67677"/>
+    <w:multiLevelType w:val="multilevel"/>
+    <w:tmpl w:val="C6F4282C"/>
+    <w:lvl w:ilvl="0">
+      <w:start w:val="1"/>
+      <w:numFmt w:val="decimal"/>
+      <w:lvlText w:val="%1."/>
+      <w:lvlJc w:val="left"/>
+      <w:pPr>
+        <w:tabs>
+          <w:tab w:val="num" w:pos="720"/>
+        </w:tabs>
+        <w:ind w:left="720" w:hanging="360"/>
+      </w:pPr>
+      <w:rPr>
+        <w:rFonts w:hint="default"/>
+      </w:rPr>
+    </w:lvl>
+    <w:lvl w:ilvl="1">
+      <w:start w:val="1"/>
+      <w:numFmt w:val="decimal"/>
+      <w:lvlText w:val="%2."/>
+      <w:lvlJc w:val="left"/>
+      <w:pPr>
+        <w:tabs>
+          <w:tab w:val="num" w:pos="1440"/>
+        </w:tabs>
+        <w:ind w:left="1440" w:hanging="360"/>
+      </w:pPr>
+    </w:lvl>
+    <w:lvl w:ilvl="2">
+      <w:start w:val="1"/>
+      <w:numFmt w:val="decimal"/>
+      <w:lvlText w:val="%3."/>
+      <w:lvlJc w:val="left"/>
+      <w:pPr>
+        <w:tabs>
+          <w:tab w:val="num" w:pos="2160"/>
+        </w:tabs>
+        <w:ind w:left="2160" w:hanging="360"/>
+      </w:pPr>
+    </w:lvl>
+    <w:lvl w:ilvl="3">
+      <w:start w:val="1"/>
+      <w:numFmt w:val="decimal"/>
+      <w:lvlText w:val="%4."/>
+      <w:lvlJc w:val="left"/>
+      <w:pPr>
+        <w:tabs>
+          <w:tab w:val="num" w:pos="2880"/>
+        </w:tabs>
+        <w:ind w:left="2880" w:hanging="360"/>
+      </w:pPr>
+    </w:lvl>
+    <w:lvl w:ilvl="4" w:tentative="1">
+      <w:start w:val="1"/>
+      <w:numFmt w:val="decimal"/>
+      <w:lvlText w:val="%5."/>
+      <w:lvlJc w:val="left"/>
+      <w:pPr>
+        <w:tabs>
+          <w:tab w:val="num" w:pos="3600"/>
+        </w:tabs>
+        <w:ind w:left="3600" w:hanging="360"/>
+      </w:pPr>
+    </w:lvl>
+    <w:lvl w:ilvl="5" w:tentative="1">
+      <w:start w:val="1"/>
+      <w:numFmt w:val="decimal"/>
+      <w:lvlText w:val="%6."/>
+      <w:lvlJc w:val="left"/>
+      <w:pPr>
+        <w:tabs>
+          <w:tab w:val="num" w:pos="4320"/>
+        </w:tabs>
+        <w:ind w:left="4320" w:hanging="360"/>
+      </w:pPr>
+    </w:lvl>
+    <w:lvl w:ilvl="6" w:tentative="1">
+      <w:start w:val="1"/>
+      <w:numFmt w:val="decimal"/>
+      <w:lvlText w:val="%7."/>
+      <w:lvlJc w:val="left"/>
+      <w:pPr>
+        <w:tabs>
+          <w:tab w:val="num" w:pos="5040"/>
+        </w:tabs>
+        <w:ind w:left="5040" w:hanging="360"/>
+      </w:pPr>
+    </w:lvl>
+    <w:lvl w:ilvl="7" w:tentative="1">
+      <w:start w:val="1"/>
+      <w:numFmt w:val="decimal"/>
+      <w:lvlText w:val="%8."/>
+      <w:lvlJc w:val="left"/>
+      <w:pPr>
+        <w:tabs>
+          <w:tab w:val="num" w:pos="5760"/>
+        </w:tabs>
+        <w:ind w:left="5760" w:hanging="360"/>
+      </w:pPr>
+    </w:lvl>
+    <w:lvl w:ilvl="8" w:tentative="1">
+      <w:start w:val="1"/>
+      <w:numFmt w:val="decimal"/>
+      <w:lvlText w:val="%9."/>
+      <w:lvlJc w:val="left"/>
+      <w:pPr>
+        <w:tabs>
+          <w:tab w:val="num" w:pos="6480"/>
+        </w:tabs>
+        <w:ind w:left="6480" w:hanging="360"/>
+      </w:pPr>
+    </w:lvl>
+  </w:abstractNum>
+  <w:abstractNum w:abstractNumId="3" w15:restartNumberingAfterBreak="0">
     <w:nsid w:val="3CE15226"/>
     <w:multiLevelType w:val="hybridMultilevel"/>
     <w:tmpl w:val="F94A194C"/>
@@ -4538,7 +5436,7 @@
       </w:pPr>
     </w:lvl>
   </w:abstractNum>
-  <w:abstractNum w:abstractNumId="3" w15:restartNumberingAfterBreak="0">
+  <w:abstractNum w:abstractNumId="4" w15:restartNumberingAfterBreak="0">
     <w:nsid w:val="41B03495"/>
     <w:multiLevelType w:val="multilevel"/>
     <w:tmpl w:val="C6F4282C"/>
@@ -4654,7 +5552,7 @@
       </w:pPr>
     </w:lvl>
   </w:abstractNum>
-  <w:abstractNum w:abstractNumId="4" w15:restartNumberingAfterBreak="0">
+  <w:abstractNum w:abstractNumId="5" w15:restartNumberingAfterBreak="0">
     <w:nsid w:val="46E86298"/>
     <w:multiLevelType w:val="hybridMultilevel"/>
     <w:tmpl w:val="61F80536"/>
@@ -4743,7 +5641,123 @@
       </w:pPr>
     </w:lvl>
   </w:abstractNum>
-  <w:abstractNum w:abstractNumId="5" w15:restartNumberingAfterBreak="0">
+  <w:abstractNum w:abstractNumId="6" w15:restartNumberingAfterBreak="0">
+    <w:nsid w:val="491D2A2D"/>
+    <w:multiLevelType w:val="multilevel"/>
+    <w:tmpl w:val="C6F4282C"/>
+    <w:lvl w:ilvl="0">
+      <w:start w:val="1"/>
+      <w:numFmt w:val="decimal"/>
+      <w:lvlText w:val="%1."/>
+      <w:lvlJc w:val="left"/>
+      <w:pPr>
+        <w:tabs>
+          <w:tab w:val="num" w:pos="720"/>
+        </w:tabs>
+        <w:ind w:left="720" w:hanging="360"/>
+      </w:pPr>
+      <w:rPr>
+        <w:rFonts w:hint="default"/>
+      </w:rPr>
+    </w:lvl>
+    <w:lvl w:ilvl="1">
+      <w:start w:val="1"/>
+      <w:numFmt w:val="decimal"/>
+      <w:lvlText w:val="%2."/>
+      <w:lvlJc w:val="left"/>
+      <w:pPr>
+        <w:tabs>
+          <w:tab w:val="num" w:pos="1440"/>
+        </w:tabs>
+        <w:ind w:left="1440" w:hanging="360"/>
+      </w:pPr>
+    </w:lvl>
+    <w:lvl w:ilvl="2">
+      <w:start w:val="1"/>
+      <w:numFmt w:val="decimal"/>
+      <w:lvlText w:val="%3."/>
+      <w:lvlJc w:val="left"/>
+      <w:pPr>
+        <w:tabs>
+          <w:tab w:val="num" w:pos="2160"/>
+        </w:tabs>
+        <w:ind w:left="2160" w:hanging="360"/>
+      </w:pPr>
+    </w:lvl>
+    <w:lvl w:ilvl="3">
+      <w:start w:val="1"/>
+      <w:numFmt w:val="decimal"/>
+      <w:lvlText w:val="%4."/>
+      <w:lvlJc w:val="left"/>
+      <w:pPr>
+        <w:tabs>
+          <w:tab w:val="num" w:pos="2880"/>
+        </w:tabs>
+        <w:ind w:left="2880" w:hanging="360"/>
+      </w:pPr>
+    </w:lvl>
+    <w:lvl w:ilvl="4" w:tentative="1">
+      <w:start w:val="1"/>
+      <w:numFmt w:val="decimal"/>
+      <w:lvlText w:val="%5."/>
+      <w:lvlJc w:val="left"/>
+      <w:pPr>
+        <w:tabs>
+          <w:tab w:val="num" w:pos="3600"/>
+        </w:tabs>
+        <w:ind w:left="3600" w:hanging="360"/>
+      </w:pPr>
+    </w:lvl>
+    <w:lvl w:ilvl="5" w:tentative="1">
+      <w:start w:val="1"/>
+      <w:numFmt w:val="decimal"/>
+      <w:lvlText w:val="%6."/>
+      <w:lvlJc w:val="left"/>
+      <w:pPr>
+        <w:tabs>
+          <w:tab w:val="num" w:pos="4320"/>
+        </w:tabs>
+        <w:ind w:left="4320" w:hanging="360"/>
+      </w:pPr>
+    </w:lvl>
+    <w:lvl w:ilvl="6" w:tentative="1">
+      <w:start w:val="1"/>
+      <w:numFmt w:val="decimal"/>
+      <w:lvlText w:val="%7."/>
+      <w:lvlJc w:val="left"/>
+      <w:pPr>
+        <w:tabs>
+          <w:tab w:val="num" w:pos="5040"/>
+        </w:tabs>
+        <w:ind w:left="5040" w:hanging="360"/>
+      </w:pPr>
+    </w:lvl>
+    <w:lvl w:ilvl="7" w:tentative="1">
+      <w:start w:val="1"/>
+      <w:numFmt w:val="decimal"/>
+      <w:lvlText w:val="%8."/>
+      <w:lvlJc w:val="left"/>
+      <w:pPr>
+        <w:tabs>
+          <w:tab w:val="num" w:pos="5760"/>
+        </w:tabs>
+        <w:ind w:left="5760" w:hanging="360"/>
+      </w:pPr>
+    </w:lvl>
+    <w:lvl w:ilvl="8" w:tentative="1">
+      <w:start w:val="1"/>
+      <w:numFmt w:val="decimal"/>
+      <w:lvlText w:val="%9."/>
+      <w:lvlJc w:val="left"/>
+      <w:pPr>
+        <w:tabs>
+          <w:tab w:val="num" w:pos="6480"/>
+        </w:tabs>
+        <w:ind w:left="6480" w:hanging="360"/>
+      </w:pPr>
+    </w:lvl>
+  </w:abstractNum>
+  <w:abstractNum w:abstractNumId="7" w15:restartNumberingAfterBreak="0">
     <w:nsid w:val="5F6D3094"/>
     <w:multiLevelType w:val="hybridMultilevel"/>
     <w:tmpl w:val="67E2D864"/>
@@ -4832,7 +5846,123 @@
       </w:pPr>
     </w:lvl>
   </w:abstractNum>
-  <w:abstractNum w:abstractNumId="6" w15:restartNumberingAfterBreak="0">
+  <w:abstractNum w:abstractNumId="8" w15:restartNumberingAfterBreak="0">
+    <w:nsid w:val="668845C5"/>
+    <w:multiLevelType w:val="multilevel"/>
+    <w:tmpl w:val="C6F4282C"/>
+    <w:lvl w:ilvl="0">
+      <w:start w:val="1"/>
+      <w:numFmt w:val="decimal"/>
+      <w:lvlText w:val="%1."/>
+      <w:lvlJc w:val="left"/>
+      <w:pPr>
+        <w:tabs>
+          <w:tab w:val="num" w:pos="720"/>
+        </w:tabs>
+        <w:ind w:left="720" w:hanging="360"/>
+      </w:pPr>
+      <w:rPr>
+        <w:rFonts w:hint="default"/>
+      </w:rPr>
+    </w:lvl>
+    <w:lvl w:ilvl="1">
+      <w:start w:val="1"/>
+      <w:numFmt w:val="decimal"/>
+      <w:lvlText w:val="%2."/>
+      <w:lvlJc w:val="left"/>
+      <w:pPr>
+        <w:tabs>
+          <w:tab w:val="num" w:pos="1440"/>
+        </w:tabs>
+        <w:ind w:left="1440" w:hanging="360"/>
+      </w:pPr>
+    </w:lvl>
+    <w:lvl w:ilvl="2">
+      <w:start w:val="1"/>
+      <w:numFmt w:val="decimal"/>
+      <w:lvlText w:val="%3."/>
+      <w:lvlJc w:val="left"/>
+      <w:pPr>
+        <w:tabs>
+          <w:tab w:val="num" w:pos="2160"/>
+        </w:tabs>
+        <w:ind w:left="2160" w:hanging="360"/>
+      </w:pPr>
+    </w:lvl>
+    <w:lvl w:ilvl="3">
+      <w:start w:val="1"/>
+      <w:numFmt w:val="decimal"/>
+      <w:lvlText w:val="%4."/>
+      <w:lvlJc w:val="left"/>
+      <w:pPr>
+        <w:tabs>
+          <w:tab w:val="num" w:pos="2880"/>
+        </w:tabs>
+        <w:ind w:left="2880" w:hanging="360"/>
+      </w:pPr>
+    </w:lvl>
+    <w:lvl w:ilvl="4" w:tentative="1">
+      <w:start w:val="1"/>
+      <w:numFmt w:val="decimal"/>
+      <w:lvlText w:val="%5."/>
+      <w:lvlJc w:val="left"/>
+      <w:pPr>
+        <w:tabs>
+          <w:tab w:val="num" w:pos="3600"/>
+        </w:tabs>
+        <w:ind w:left="3600" w:hanging="360"/>
+      </w:pPr>
+    </w:lvl>
+    <w:lvl w:ilvl="5" w:tentative="1">
+      <w:start w:val="1"/>
+      <w:numFmt w:val="decimal"/>
+      <w:lvlText w:val="%6."/>
+      <w:lvlJc w:val="left"/>
+      <w:pPr>
+        <w:tabs>
+          <w:tab w:val="num" w:pos="4320"/>
+        </w:tabs>
+        <w:ind w:left="4320" w:hanging="360"/>
+      </w:pPr>
+    </w:lvl>
+    <w:lvl w:ilvl="6" w:tentative="1">
+      <w:start w:val="1"/>
+      <w:numFmt w:val="decimal"/>
+      <w:lvlText w:val="%7."/>
+      <w:lvlJc w:val="left"/>
+      <w:pPr>
+        <w:tabs>
+          <w:tab w:val="num" w:pos="5040"/>
+        </w:tabs>
+        <w:ind w:left="5040" w:hanging="360"/>
+      </w:pPr>
+    </w:lvl>
+    <w:lvl w:ilvl="7" w:tentative="1">
+      <w:start w:val="1"/>
+      <w:numFmt w:val="decimal"/>
+      <w:lvlText w:val="%8."/>
+      <w:lvlJc w:val="left"/>
+      <w:pPr>
+        <w:tabs>
+          <w:tab w:val="num" w:pos="5760"/>
+        </w:tabs>
+        <w:ind w:left="5760" w:hanging="360"/>
+      </w:pPr>
+    </w:lvl>
+    <w:lvl w:ilvl="8" w:tentative="1">
+      <w:start w:val="1"/>
+      <w:numFmt w:val="decimal"/>
+      <w:lvlText w:val="%9."/>
+      <w:lvlJc w:val="left"/>
+      <w:pPr>
+        <w:tabs>
+          <w:tab w:val="num" w:pos="6480"/>
+        </w:tabs>
+        <w:ind w:left="6480" w:hanging="360"/>
+      </w:pPr>
+    </w:lvl>
+  </w:abstractNum>
+  <w:abstractNum w:abstractNumId="9" w15:restartNumberingAfterBreak="0">
     <w:nsid w:val="671B359A"/>
     <w:multiLevelType w:val="hybridMultilevel"/>
     <w:tmpl w:val="3FD669C0"/>
@@ -4921,7 +6051,7 @@
       </w:pPr>
     </w:lvl>
   </w:abstractNum>
-  <w:abstractNum w:abstractNumId="7" w15:restartNumberingAfterBreak="0">
+  <w:abstractNum w:abstractNumId="10" w15:restartNumberingAfterBreak="0">
     <w:nsid w:val="6EB02131"/>
     <w:multiLevelType w:val="multilevel"/>
     <w:tmpl w:val="C6F4282C"/>
@@ -5037,7 +6167,7 @@
       </w:pPr>
     </w:lvl>
   </w:abstractNum>
-  <w:abstractNum w:abstractNumId="8" w15:restartNumberingAfterBreak="0">
+  <w:abstractNum w:abstractNumId="11" w15:restartNumberingAfterBreak="0">
     <w:nsid w:val="787A400D"/>
     <w:multiLevelType w:val="hybridMultilevel"/>
     <w:tmpl w:val="0308A01C"/>
@@ -5126,7 +6256,7 @@
       </w:pPr>
     </w:lvl>
   </w:abstractNum>
-  <w:abstractNum w:abstractNumId="9" w15:restartNumberingAfterBreak="0">
+  <w:abstractNum w:abstractNumId="12" w15:restartNumberingAfterBreak="0">
     <w:nsid w:val="7DDE74DE"/>
     <w:multiLevelType w:val="multilevel"/>
     <w:tmpl w:val="0409001F"/>
@@ -5216,34 +6346,43 @@
     </w:lvl>
   </w:abstractNum>
   <w:num w:numId="1">
-    <w:abstractNumId w:val="2"/>
+    <w:abstractNumId w:val="3"/>
   </w:num>
   <w:num w:numId="2">
     <w:abstractNumId w:val="1"/>
   </w:num>
   <w:num w:numId="3">
-    <w:abstractNumId w:val="9"/>
+    <w:abstractNumId w:val="12"/>
   </w:num>
   <w:num w:numId="4">
-    <w:abstractNumId w:val="5"/>
+    <w:abstractNumId w:val="7"/>
   </w:num>
   <w:num w:numId="5">
     <w:abstractNumId w:val="0"/>
   </w:num>
   <w:num w:numId="6">
+    <w:abstractNumId w:val="9"/>
+  </w:num>
+  <w:num w:numId="7">
+    <w:abstractNumId w:val="11"/>
+  </w:num>
+  <w:num w:numId="8">
+    <w:abstractNumId w:val="5"/>
+  </w:num>
+  <w:num w:numId="9">
+    <w:abstractNumId w:val="10"/>
+  </w:num>
+  <w:num w:numId="10">
+    <w:abstractNumId w:val="4"/>
+  </w:num>
+  <w:num w:numId="11">
+    <w:abstractNumId w:val="8"/>
+  </w:num>
+  <w:num w:numId="12">
     <w:abstractNumId w:val="6"/>
   </w:num>
-  <w:num w:numId="7">
-    <w:abstractNumId w:val="8"/>
-  </w:num>
-  <w:num w:numId="8">
-    <w:abstractNumId w:val="4"/>
-  </w:num>
-  <w:num w:numId="9">
-    <w:abstractNumId w:val="7"/>
-  </w:num>
-  <w:num w:numId="10">
-    <w:abstractNumId w:val="3"/>
+  <w:num w:numId="13">
+    <w:abstractNumId w:val="2"/>
   </w:num>
 </w:numbering>
 </file>

</xml_diff>

<commit_message>
Update OpenUVF - Setup Instructions.docx
</commit_message>
<xml_diff>
--- a/docs/OpenUVF - Setup Instructions.docx
+++ b/docs/OpenUVF - Setup Instructions.docx
@@ -2164,43 +2164,15 @@
           <w:sz w:val="24"/>
           <w:szCs w:val="32"/>
         </w:rPr>
-        <w:t xml:space="preserve"> by:</w:t>
-      </w:r>
-    </w:p>
-    <w:p>
-      <w:pPr>
-        <w:pStyle w:val="ListParagraph"/>
-        <w:numPr>
-          <w:ilvl w:val="1"/>
-          <w:numId w:val="12"/>
-        </w:numPr>
-        <w:rPr>
-          <w:rFonts w:ascii="Arial" w:hAnsi="Arial" w:cs="Arial"/>
-          <w:sz w:val="24"/>
-          <w:szCs w:val="32"/>
-        </w:rPr>
-      </w:pPr>
-    </w:p>
-    <w:p>
-      <w:pPr>
-        <w:pStyle w:val="ListParagraph"/>
-        <w:numPr>
-          <w:ilvl w:val="0"/>
-          <w:numId w:val="12"/>
-        </w:numPr>
-        <w:rPr>
-          <w:rFonts w:ascii="Arial" w:hAnsi="Arial" w:cs="Arial"/>
-          <w:sz w:val="24"/>
-          <w:szCs w:val="32"/>
-        </w:rPr>
-      </w:pPr>
-      <w:r>
-        <w:rPr>
-          <w:rFonts w:ascii="Arial" w:hAnsi="Arial" w:cs="Arial"/>
-          <w:sz w:val="24"/>
-          <w:szCs w:val="32"/>
-        </w:rPr>
-        <w:t xml:space="preserve">Install git using the installer available </w:t>
+        <w:t xml:space="preserve"> </w:t>
+      </w:r>
+      <w:r>
+        <w:rPr>
+          <w:rFonts w:ascii="Arial" w:hAnsi="Arial" w:cs="Arial"/>
+          <w:sz w:val="24"/>
+          <w:szCs w:val="32"/>
+        </w:rPr>
+        <w:t xml:space="preserve">using this </w:t>
       </w:r>
       <w:hyperlink r:id="rId10" w:history="1">
         <w:r>
@@ -2210,7 +2182,7 @@
             <w:sz w:val="24"/>
             <w:szCs w:val="32"/>
           </w:rPr>
-          <w:t>here</w:t>
+          <w:t>tutorial</w:t>
         </w:r>
       </w:hyperlink>
       <w:r>
@@ -2219,26 +2191,10 @@
           <w:sz w:val="24"/>
           <w:szCs w:val="32"/>
         </w:rPr>
-        <w:t xml:space="preserve">. </w:t>
-      </w:r>
-      <w:r>
-        <w:rPr>
-          <w:rFonts w:ascii="Arial" w:hAnsi="Arial" w:cs="Arial"/>
-          <w:b/>
-          <w:sz w:val="24"/>
-          <w:szCs w:val="32"/>
-        </w:rPr>
-        <w:t>Note, automatic download</w:t>
-      </w:r>
-      <w:r>
-        <w:rPr>
-          <w:rFonts w:ascii="Arial" w:hAnsi="Arial" w:cs="Arial"/>
-          <w:b/>
-          <w:sz w:val="24"/>
-          <w:szCs w:val="32"/>
-        </w:rPr>
-        <w:t xml:space="preserve"> at link.</w:t>
-      </w:r>
+        <w:t>.</w:t>
+      </w:r>
+      <w:bookmarkStart w:id="0" w:name="_GoBack"/>
+      <w:bookmarkEnd w:id="0"/>
     </w:p>
     <w:p>
       <w:pPr>
@@ -2249,18 +2205,17 @@
         </w:numPr>
         <w:rPr>
           <w:rFonts w:ascii="Arial" w:hAnsi="Arial" w:cs="Arial"/>
-          <w:b/>
-          <w:sz w:val="24"/>
-          <w:szCs w:val="32"/>
-        </w:rPr>
-      </w:pPr>
-      <w:r>
-        <w:rPr>
-          <w:rFonts w:ascii="Arial" w:hAnsi="Arial" w:cs="Arial"/>
-          <w:sz w:val="24"/>
-          <w:szCs w:val="32"/>
-        </w:rPr>
-        <w:t xml:space="preserve">Install Visual C++ Build Tools available </w:t>
+          <w:sz w:val="24"/>
+          <w:szCs w:val="32"/>
+        </w:rPr>
+      </w:pPr>
+      <w:r>
+        <w:rPr>
+          <w:rFonts w:ascii="Arial" w:hAnsi="Arial" w:cs="Arial"/>
+          <w:sz w:val="24"/>
+          <w:szCs w:val="32"/>
+        </w:rPr>
+        <w:t xml:space="preserve">Install git using the installer available </w:t>
       </w:r>
       <w:hyperlink r:id="rId11" w:history="1">
         <w:r>
@@ -2288,7 +2243,16 @@
           <w:sz w:val="24"/>
           <w:szCs w:val="32"/>
         </w:rPr>
-        <w:t>Note, automatic download at link.</w:t>
+        <w:t>Note, automatic download</w:t>
+      </w:r>
+      <w:r>
+        <w:rPr>
+          <w:rFonts w:ascii="Arial" w:hAnsi="Arial" w:cs="Arial"/>
+          <w:b/>
+          <w:sz w:val="24"/>
+          <w:szCs w:val="32"/>
+        </w:rPr>
+        <w:t xml:space="preserve"> at link.</w:t>
       </w:r>
     </w:p>
     <w:p>
@@ -2300,6 +2264,57 @@
         </w:numPr>
         <w:rPr>
           <w:rFonts w:ascii="Arial" w:hAnsi="Arial" w:cs="Arial"/>
+          <w:b/>
+          <w:sz w:val="24"/>
+          <w:szCs w:val="32"/>
+        </w:rPr>
+      </w:pPr>
+      <w:r>
+        <w:rPr>
+          <w:rFonts w:ascii="Arial" w:hAnsi="Arial" w:cs="Arial"/>
+          <w:sz w:val="24"/>
+          <w:szCs w:val="32"/>
+        </w:rPr>
+        <w:t xml:space="preserve">Install Visual C++ Build Tools available </w:t>
+      </w:r>
+      <w:hyperlink r:id="rId12" w:history="1">
+        <w:r>
+          <w:rPr>
+            <w:rStyle w:val="Hyperlink"/>
+            <w:rFonts w:ascii="Arial" w:hAnsi="Arial" w:cs="Arial"/>
+            <w:sz w:val="24"/>
+            <w:szCs w:val="32"/>
+          </w:rPr>
+          <w:t>here</w:t>
+        </w:r>
+      </w:hyperlink>
+      <w:r>
+        <w:rPr>
+          <w:rFonts w:ascii="Arial" w:hAnsi="Arial" w:cs="Arial"/>
+          <w:sz w:val="24"/>
+          <w:szCs w:val="32"/>
+        </w:rPr>
+        <w:t xml:space="preserve">. </w:t>
+      </w:r>
+      <w:r>
+        <w:rPr>
+          <w:rFonts w:ascii="Arial" w:hAnsi="Arial" w:cs="Arial"/>
+          <w:b/>
+          <w:sz w:val="24"/>
+          <w:szCs w:val="32"/>
+        </w:rPr>
+        <w:t>Note, automatic download at link.</w:t>
+      </w:r>
+    </w:p>
+    <w:p>
+      <w:pPr>
+        <w:pStyle w:val="ListParagraph"/>
+        <w:numPr>
+          <w:ilvl w:val="0"/>
+          <w:numId w:val="12"/>
+        </w:numPr>
+        <w:rPr>
+          <w:rFonts w:ascii="Arial" w:hAnsi="Arial" w:cs="Arial"/>
           <w:sz w:val="24"/>
           <w:szCs w:val="32"/>
         </w:rPr>
@@ -2760,8 +2775,6 @@
           <w:szCs w:val="32"/>
         </w:rPr>
       </w:pPr>
-      <w:bookmarkStart w:id="0" w:name="_GoBack"/>
-      <w:bookmarkEnd w:id="0"/>
       <w:proofErr w:type="spellStart"/>
       <w:r>
         <w:rPr>
@@ -2830,7 +2843,7 @@
         </w:rPr>
         <w:t xml:space="preserve"> </w:t>
       </w:r>
-      <w:hyperlink r:id="rId12" w:history="1">
+      <w:hyperlink r:id="rId13" w:history="1">
         <w:proofErr w:type="spellStart"/>
         <w:r>
           <w:rPr>
@@ -3441,7 +3454,6 @@
           <w:sz w:val="24"/>
           <w:szCs w:val="32"/>
         </w:rPr>
-        <w:lastRenderedPageBreak/>
         <w:t>Jupyter</w:t>
       </w:r>
       <w:proofErr w:type="spellEnd"/>
@@ -3491,6 +3503,7 @@
           <w:sz w:val="24"/>
           <w:szCs w:val="32"/>
         </w:rPr>
+        <w:lastRenderedPageBreak/>
         <w:t xml:space="preserve">Open the </w:t>
       </w:r>
       <w:proofErr w:type="spellStart"/>
@@ -3594,7 +3607,7 @@
         </w:rPr>
         <w:t xml:space="preserve">Install contextlib2 </w:t>
       </w:r>
-      <w:hyperlink r:id="rId13" w:history="1">
+      <w:hyperlink r:id="rId14" w:history="1">
         <w:r>
           <w:rPr>
             <w:rStyle w:val="Hyperlink"/>
@@ -3693,7 +3706,7 @@
         </w:rPr>
         <w:t xml:space="preserve"> C++ Build tools, available here: </w:t>
       </w:r>
-      <w:hyperlink r:id="rId14" w:history="1">
+      <w:hyperlink r:id="rId15" w:history="1">
         <w:r>
           <w:rPr>
             <w:rStyle w:val="Hyperlink"/>
@@ -4225,7 +4238,6 @@
           <w:sz w:val="24"/>
           <w:szCs w:val="32"/>
         </w:rPr>
-        <w:lastRenderedPageBreak/>
         <w:t xml:space="preserve">run python setup.py </w:t>
       </w:r>
       <w:r>
@@ -4281,6 +4293,7 @@
           <w:sz w:val="24"/>
           <w:szCs w:val="32"/>
         </w:rPr>
+        <w:lastRenderedPageBreak/>
         <w:t>ModuleNotFoundError</w:t>
       </w:r>
       <w:proofErr w:type="spellEnd"/>
@@ -4690,7 +4703,7 @@
           <w:szCs w:val="32"/>
         </w:rPr>
       </w:pPr>
-      <w:hyperlink r:id="rId15" w:history="1">
+      <w:hyperlink r:id="rId16" w:history="1">
         <w:r>
           <w:rPr>
             <w:rStyle w:val="Hyperlink"/>
@@ -4814,7 +4827,7 @@
           <w:szCs w:val="32"/>
         </w:rPr>
       </w:pPr>
-      <w:hyperlink r:id="rId16" w:history="1">
+      <w:hyperlink r:id="rId17" w:history="1">
         <w:r>
           <w:rPr>
             <w:rStyle w:val="Hyperlink"/>
@@ -4834,7 +4847,7 @@
           <w:szCs w:val="32"/>
         </w:rPr>
       </w:pPr>
-      <w:hyperlink r:id="rId17" w:anchor="exporting-a-trained-inference-graph" w:history="1">
+      <w:hyperlink r:id="rId18" w:anchor="exporting-a-trained-inference-graph" w:history="1">
         <w:r>
           <w:rPr>
             <w:rStyle w:val="Hyperlink"/>
@@ -4854,7 +4867,7 @@
           <w:szCs w:val="32"/>
         </w:rPr>
       </w:pPr>
-      <w:hyperlink r:id="rId18" w:history="1">
+      <w:hyperlink r:id="rId19" w:history="1">
         <w:r>
           <w:rPr>
             <w:rStyle w:val="Hyperlink"/>
@@ -4874,7 +4887,7 @@
           <w:szCs w:val="32"/>
         </w:rPr>
       </w:pPr>
-      <w:hyperlink r:id="rId19" w:history="1">
+      <w:hyperlink r:id="rId20" w:history="1">
         <w:r>
           <w:rPr>
             <w:rStyle w:val="Hyperlink"/>
@@ -4903,7 +4916,7 @@
           <w:szCs w:val="32"/>
         </w:rPr>
       </w:pPr>
-      <w:hyperlink r:id="rId20" w:history="1">
+      <w:hyperlink r:id="rId21" w:history="1">
         <w:r>
           <w:rPr>
             <w:rStyle w:val="Hyperlink"/>
@@ -4931,7 +4944,7 @@
           <w:szCs w:val="32"/>
         </w:rPr>
       </w:pPr>
-      <w:hyperlink r:id="rId21" w:history="1">
+      <w:hyperlink r:id="rId22" w:history="1">
         <w:r>
           <w:rPr>
             <w:rStyle w:val="Hyperlink"/>
@@ -4959,7 +4972,7 @@
           <w:szCs w:val="32"/>
         </w:rPr>
       </w:pPr>
-      <w:hyperlink r:id="rId22" w:history="1">
+      <w:hyperlink r:id="rId23" w:history="1">
         <w:r>
           <w:rPr>
             <w:rStyle w:val="Hyperlink"/>
@@ -4988,7 +5001,7 @@
           <w:szCs w:val="32"/>
         </w:rPr>
       </w:pPr>
-      <w:hyperlink r:id="rId23" w:history="1">
+      <w:hyperlink r:id="rId24" w:history="1">
         <w:r>
           <w:rPr>
             <w:rStyle w:val="Hyperlink"/>
@@ -5019,7 +5032,7 @@
           <w:szCs w:val="32"/>
         </w:rPr>
       </w:pPr>
-      <w:hyperlink r:id="rId24" w:history="1">
+      <w:hyperlink r:id="rId25" w:history="1">
         <w:r>
           <w:rPr>
             <w:rStyle w:val="Hyperlink"/>

</xml_diff>